<commit_message>
Edits on chapters 1 & 4
-Added a part on canonisation in chapter 1
-Lots of edits to chapters 1 and 4
-Added a few entries to the bibliography (and the pdf where applicable)
</commit_message>
<xml_diff>
--- a/jbono_MEMOIRE_Bibliographie.docx
+++ b/jbono_MEMOIRE_Bibliographie.docx
@@ -5455,7 +5455,19 @@
         <w:rPr>
           <w:lang w:val="fr-CH"/>
         </w:rPr>
-        <w:t>BIANCHI, Petro, BURSI, Giulio et VENTURINI, Simone (éd.),</w:t>
+        <w:t>BIANCHI, Petro, BURSI, Giulio et VENTURINI, Simone (éd</w:t>
+      </w:r>
+      <w:r>
+        <w:rPr>
+          <w:lang w:val="fr-CH"/>
+        </w:rPr>
+        <w:t>s</w:t>
+      </w:r>
+      <w:r>
+        <w:rPr>
+          <w:lang w:val="fr-CH"/>
+        </w:rPr>
+        <w:t>.),</w:t>
       </w:r>
       <w:r>
         <w:rPr>
@@ -5636,378 +5648,522 @@
           <w:lang w:val="en-GB"/>
         </w:rPr>
         <w:t>Boston/New York, Houghton Mifflin, 2002.</w:t>
+      </w:r>
+    </w:p>
+    <w:p>
+      <w:pPr>
+        <w:rPr>
+          <w:lang w:val="en-US"/>
+        </w:rPr>
+      </w:pPr>
+    </w:p>
+    <w:p>
+      <w:pPr>
+        <w:rPr>
+          <w:lang w:val="fr-CH"/>
+        </w:rPr>
+      </w:pPr>
+      <w:r>
+        <w:rPr>
+          <w:lang w:val="fr-CH"/>
+        </w:rPr>
+        <w:t xml:space="preserve">LYOTARD, Jean-François, </w:t>
+      </w:r>
+      <w:r>
+        <w:rPr>
+          <w:i/>
+          <w:lang w:val="fr-CH"/>
+        </w:rPr>
+        <w:t>La condition postmoderne</w:t>
+      </w:r>
+      <w:r>
+        <w:rPr>
+          <w:lang w:val="fr-CH"/>
+        </w:rPr>
+        <w:t>, Paris, Les éditions de minuit, 1979.</w:t>
+      </w:r>
+    </w:p>
+    <w:p>
+      <w:pPr>
+        <w:rPr>
+          <w:lang w:val="fr-CH"/>
+        </w:rPr>
+      </w:pPr>
+    </w:p>
+    <w:p>
+      <w:pPr>
+        <w:rPr>
+          <w:lang w:val="en-GB"/>
+        </w:rPr>
+      </w:pPr>
+      <w:r>
+        <w:rPr>
+          <w:lang w:val="en-GB"/>
+        </w:rPr>
+        <w:t xml:space="preserve">ROSENBAUM, Jonathan, </w:t>
+      </w:r>
+      <w:r>
+        <w:rPr>
+          <w:i/>
+          <w:lang w:val="en-GB"/>
+        </w:rPr>
+        <w:t xml:space="preserve">Essential Cinema: </w:t>
+      </w:r>
+      <w:r>
+        <w:rPr>
+          <w:i/>
+          <w:lang w:val="en-GB"/>
+        </w:rPr>
+        <w:t>On the Necessity of Film Canons</w:t>
+      </w:r>
+      <w:r>
+        <w:rPr>
+          <w:lang w:val="en-GB"/>
+        </w:rPr>
+        <w:t>, Baltimore, Johns Hopkins University Press, 2004.</w:t>
+      </w:r>
+    </w:p>
+    <w:p>
+      <w:pPr>
+        <w:rPr>
+          <w:lang w:val="en-GB"/>
+        </w:rPr>
+      </w:pPr>
+    </w:p>
+    <w:p>
+      <w:pPr>
+        <w:rPr>
+          <w:lang w:val="en-US"/>
+        </w:rPr>
+      </w:pPr>
+      <w:r>
+        <w:rPr>
+          <w:lang w:val="en-US"/>
+        </w:rPr>
+        <w:t xml:space="preserve">SCHRADER, Paul, « Cannon Fodder », </w:t>
+      </w:r>
+      <w:r>
+        <w:rPr>
+          <w:i/>
+          <w:lang w:val="en-US"/>
+        </w:rPr>
+        <w:t>Film Comment</w:t>
+      </w:r>
+      <w:r>
+        <w:rPr>
+          <w:lang w:val="en-US"/>
+        </w:rPr>
+        <w:t xml:space="preserve">, </w:t>
+      </w:r>
+      <w:r>
+        <w:rPr>
+          <w:lang w:val="en-GB"/>
+        </w:rPr>
+        <w:t>septembre-octobre 2006, pp. 33-49.</w:t>
+      </w:r>
+    </w:p>
+    <w:p>
+      <w:pPr>
+        <w:rPr>
+          <w:lang w:val="en-US"/>
+        </w:rPr>
+      </w:pPr>
+    </w:p>
+    <w:p>
+      <w:pPr>
+        <w:rPr>
+          <w:lang w:val="en-US"/>
+        </w:rPr>
+      </w:pPr>
+      <w:r>
+        <w:rPr>
+          <w:lang w:val="en-US"/>
+        </w:rPr>
+        <w:t xml:space="preserve">STAIGER, Janet, « The Politics of Film Canons », </w:t>
+      </w:r>
+      <w:r>
+        <w:rPr>
+          <w:i/>
+          <w:lang w:val="en-US"/>
+        </w:rPr>
+        <w:t>Cinema Journal</w:t>
+      </w:r>
+      <w:r>
+        <w:rPr>
+          <w:lang w:val="en-US"/>
+        </w:rPr>
+        <w:t xml:space="preserve">, Vol. 24, No. 3, </w:t>
+      </w:r>
+      <w:r>
+        <w:rPr>
+          <w:lang w:val="en-GB"/>
+        </w:rPr>
+        <w:t>printemps 1985,</w:t>
+      </w:r>
+      <w:r>
+        <w:rPr>
+          <w:lang w:val="en-US"/>
+        </w:rPr>
+        <w:t xml:space="preserve"> pp. 4-23.</w:t>
+      </w:r>
+    </w:p>
+    <w:p>
+      <w:pPr>
+        <w:rPr>
+          <w:lang w:val="en-GB"/>
+        </w:rPr>
+      </w:pPr>
+    </w:p>
+    <w:p>
+      <w:pPr>
+        <w:rPr>
+          <w:b/>
+          <w:lang w:val="en-GB"/>
+        </w:rPr>
+      </w:pPr>
+      <w:r>
+        <w:rPr>
+          <w:b/>
+          <w:lang w:val="en-GB"/>
+        </w:rPr>
+        <w:t xml:space="preserve">Politique et Histoire </w:t>
+      </w:r>
+      <w:r>
+        <w:rPr>
+          <w:b/>
+          <w:lang w:val="en-GB"/>
+        </w:rPr>
+        <w:t>américaine :</w:t>
+      </w:r>
+    </w:p>
+    <w:p>
+      <w:pPr>
+        <w:rPr>
+          <w:lang w:val="en-US"/>
+        </w:rPr>
+      </w:pPr>
+    </w:p>
+    <w:p>
+      <w:pPr>
+        <w:rPr>
+          <w:lang w:val="en-GB"/>
+        </w:rPr>
+      </w:pPr>
+      <w:r>
+        <w:rPr>
+          <w:lang w:val="en-GB"/>
+        </w:rPr>
+        <w:t xml:space="preserve">CARNES, Mark C. et GARRATY, John A., </w:t>
+      </w:r>
+      <w:r>
+        <w:rPr>
+          <w:i/>
+          <w:lang w:val="en-GB"/>
+        </w:rPr>
+        <w:t>The American Nation:</w:t>
+      </w:r>
+      <w:r>
+        <w:rPr>
+          <w:i/>
+          <w:lang w:val="en-GB"/>
+        </w:rPr>
+        <w:t xml:space="preserve"> A History of the United States</w:t>
+      </w:r>
+      <w:r>
+        <w:rPr>
+          <w:i/>
+          <w:lang w:val="en-GB"/>
+        </w:rPr>
+        <w:t xml:space="preserve"> (Fourteenth Edition)</w:t>
+      </w:r>
+      <w:r>
+        <w:rPr>
+          <w:lang w:val="en-GB"/>
+        </w:rPr>
+        <w:t xml:space="preserve">, Boston, Prentice Hall, </w:t>
+      </w:r>
+      <w:r>
+        <w:rPr>
+          <w:lang w:val="en-GB"/>
+        </w:rPr>
+        <w:t>2012 [</w:t>
+      </w:r>
+      <w:r>
+        <w:rPr>
+          <w:lang w:val="en-GB"/>
+        </w:rPr>
+        <w:t>2003</w:t>
+      </w:r>
+      <w:r>
+        <w:rPr>
+          <w:lang w:val="en-GB"/>
+        </w:rPr>
+        <w:t>]</w:t>
+      </w:r>
+      <w:r>
+        <w:rPr>
+          <w:lang w:val="en-GB"/>
+        </w:rPr>
+        <w:t>.</w:t>
+      </w:r>
+    </w:p>
+    <w:p>
+      <w:pPr>
+        <w:rPr>
+          <w:lang w:val="en-GB"/>
+        </w:rPr>
+      </w:pPr>
+    </w:p>
+    <w:p>
+      <w:pPr>
+        <w:rPr>
+          <w:lang w:val="en-US"/>
+        </w:rPr>
+      </w:pPr>
+      <w:r>
+        <w:rPr>
+          <w:lang w:val="en-US"/>
+        </w:rPr>
+        <w:t xml:space="preserve">EVANS, Stanton M., </w:t>
+      </w:r>
+      <w:r>
+        <w:rPr>
+          <w:i/>
+          <w:lang w:val="en-US"/>
+        </w:rPr>
+        <w:t xml:space="preserve">Blacklisted by History: </w:t>
+      </w:r>
+      <w:r>
+        <w:rPr>
+          <w:i/>
+          <w:lang w:val="en-US"/>
+        </w:rPr>
+        <w:t>T</w:t>
+      </w:r>
+      <w:r>
+        <w:rPr>
+          <w:i/>
+          <w:lang w:val="en-US"/>
+        </w:rPr>
+        <w:t xml:space="preserve">he </w:t>
+      </w:r>
+      <w:r>
+        <w:rPr>
+          <w:i/>
+          <w:lang w:val="en-US"/>
+        </w:rPr>
+        <w:t>U</w:t>
+      </w:r>
+      <w:r>
+        <w:rPr>
+          <w:i/>
+          <w:lang w:val="en-US"/>
+        </w:rPr>
+        <w:t xml:space="preserve">ntold </w:t>
+      </w:r>
+      <w:r>
+        <w:rPr>
+          <w:i/>
+          <w:lang w:val="en-US"/>
+        </w:rPr>
+        <w:t>S</w:t>
+      </w:r>
+      <w:r>
+        <w:rPr>
+          <w:i/>
+          <w:lang w:val="en-US"/>
+        </w:rPr>
+        <w:t xml:space="preserve">tory of Senator Joe McCarthy and his </w:t>
+      </w:r>
+      <w:r>
+        <w:rPr>
+          <w:i/>
+          <w:lang w:val="en-US"/>
+        </w:rPr>
+        <w:t>F</w:t>
+      </w:r>
+      <w:r>
+        <w:rPr>
+          <w:i/>
+          <w:lang w:val="en-US"/>
+        </w:rPr>
+        <w:t xml:space="preserve">ight </w:t>
+      </w:r>
+      <w:r>
+        <w:rPr>
+          <w:i/>
+          <w:lang w:val="en-US"/>
+        </w:rPr>
+        <w:t>A</w:t>
+      </w:r>
+      <w:r>
+        <w:rPr>
+          <w:i/>
+          <w:lang w:val="en-US"/>
+        </w:rPr>
+        <w:t xml:space="preserve">gainst America’s </w:t>
+      </w:r>
+      <w:r>
+        <w:rPr>
+          <w:i/>
+          <w:lang w:val="en-US"/>
+        </w:rPr>
+        <w:t>E</w:t>
+      </w:r>
+      <w:r>
+        <w:rPr>
+          <w:i/>
+          <w:lang w:val="en-US"/>
+        </w:rPr>
+        <w:t>nemies</w:t>
+      </w:r>
+      <w:r>
+        <w:rPr>
+          <w:lang w:val="en-US"/>
+        </w:rPr>
+        <w:t>, New York, Crown Forum, 2007.</w:t>
+      </w:r>
+    </w:p>
+    <w:p>
+      <w:pPr>
+        <w:rPr>
+          <w:lang w:val="en-US"/>
+        </w:rPr>
+      </w:pPr>
+    </w:p>
+    <w:p>
+      <w:pPr>
+        <w:rPr>
+          <w:lang w:val="en-US"/>
+        </w:rPr>
+      </w:pPr>
+      <w:r>
+        <w:rPr>
+          <w:lang w:val="en-US"/>
+        </w:rPr>
+        <w:lastRenderedPageBreak/>
+        <w:t xml:space="preserve">FARIELLO, Griffin, </w:t>
+      </w:r>
+      <w:r>
+        <w:rPr>
+          <w:i/>
+          <w:lang w:val="en-US"/>
+        </w:rPr>
+        <w:t>Red Scare: Memories of the American Inquisition</w:t>
+      </w:r>
+      <w:r>
+        <w:rPr>
+          <w:lang w:val="en-US"/>
+        </w:rPr>
+        <w:t>, New York, W.W. Norton, 1995.</w:t>
+      </w:r>
+    </w:p>
+    <w:p>
+      <w:pPr>
+        <w:rPr>
+          <w:lang w:val="en-US"/>
+        </w:rPr>
+      </w:pPr>
+    </w:p>
+    <w:p>
+      <w:pPr>
+        <w:rPr>
+          <w:lang w:val="en-US"/>
+        </w:rPr>
+      </w:pPr>
+      <w:r>
+        <w:rPr>
+          <w:lang w:val="en-US"/>
+        </w:rPr>
+        <w:t xml:space="preserve">HARVEY, David, </w:t>
+      </w:r>
+      <w:r>
+        <w:rPr>
+          <w:i/>
+          <w:lang w:val="en-US"/>
+        </w:rPr>
+        <w:t>A Brief History of Neoliberalism</w:t>
+      </w:r>
+      <w:r>
+        <w:rPr>
+          <w:lang w:val="en-US"/>
+        </w:rPr>
+        <w:t>, Oxford, Oxford University Press, 2007 [2005].</w:t>
+      </w:r>
+    </w:p>
+    <w:p>
+      <w:pPr>
+        <w:rPr>
+          <w:lang w:val="en-US"/>
+        </w:rPr>
+      </w:pPr>
+    </w:p>
+    <w:p>
+      <w:pPr>
+        <w:rPr>
+          <w:lang w:val="en-US"/>
+        </w:rPr>
+      </w:pPr>
+      <w:r>
+        <w:rPr>
+          <w:lang w:val="en-US"/>
+        </w:rPr>
+        <w:t xml:space="preserve">MCMAHON, Robert, </w:t>
+      </w:r>
+      <w:r>
+        <w:rPr>
+          <w:i/>
+          <w:lang w:val="en-US"/>
+        </w:rPr>
+        <w:t>The Cold War: A Very Short Introduction</w:t>
+      </w:r>
+      <w:r>
+        <w:rPr>
+          <w:lang w:val="en-US"/>
+        </w:rPr>
+        <w:t xml:space="preserve">, </w:t>
+      </w:r>
+      <w:r>
+        <w:rPr>
+          <w:lang w:val="en-US"/>
+        </w:rPr>
+        <w:t>Oxford, Oxford University Press, 2003.</w:t>
+      </w:r>
+    </w:p>
+    <w:p>
+      <w:pPr>
+        <w:rPr>
+          <w:lang w:val="en-US"/>
+        </w:rPr>
+      </w:pPr>
+    </w:p>
+    <w:p>
+      <w:pPr>
+        <w:rPr>
+          <w:lang w:val="en-US"/>
+        </w:rPr>
+      </w:pPr>
+      <w:r>
+        <w:rPr>
+          <w:lang w:val="en-US"/>
+        </w:rPr>
+        <w:t xml:space="preserve">NADEL, Alan, </w:t>
+      </w:r>
+      <w:r>
+        <w:rPr>
+          <w:i/>
+          <w:lang w:val="en-US"/>
+        </w:rPr>
+        <w:t>Containment Culture: American Narratives, Postmodernism, and the Atomic Age</w:t>
+      </w:r>
+      <w:r>
+        <w:rPr>
+          <w:lang w:val="en-US"/>
+        </w:rPr>
+        <w:t>, Durham/London, Duke University Press, 1995.</w:t>
       </w:r>
       <w:bookmarkStart w:id="0" w:name="_GoBack"/>
       <w:bookmarkEnd w:id="0"/>
-    </w:p>
-    <w:p>
-      <w:pPr>
-        <w:rPr>
-          <w:lang w:val="en-US"/>
-        </w:rPr>
-      </w:pPr>
-    </w:p>
-    <w:p>
-      <w:pPr>
-        <w:rPr>
-          <w:lang w:val="fr-CH"/>
-        </w:rPr>
-      </w:pPr>
-      <w:r>
-        <w:rPr>
-          <w:lang w:val="fr-CH"/>
-        </w:rPr>
-        <w:t xml:space="preserve">LYOTARD, Jean-François, </w:t>
-      </w:r>
-      <w:r>
-        <w:rPr>
-          <w:i/>
-          <w:lang w:val="fr-CH"/>
-        </w:rPr>
-        <w:t>La condition postmoderne</w:t>
-      </w:r>
-      <w:r>
-        <w:rPr>
-          <w:lang w:val="fr-CH"/>
-        </w:rPr>
-        <w:t>, Paris, Les éditions de minuit, 1979.</w:t>
-      </w:r>
-    </w:p>
-    <w:p>
-      <w:pPr>
-        <w:rPr>
-          <w:lang w:val="fr-CH"/>
-        </w:rPr>
-      </w:pPr>
-    </w:p>
-    <w:p>
-      <w:pPr>
-        <w:rPr>
-          <w:lang w:val="en-US"/>
-        </w:rPr>
-      </w:pPr>
-      <w:r>
-        <w:rPr>
-          <w:lang w:val="en-US"/>
-        </w:rPr>
-        <w:t xml:space="preserve">SCHRADER, Paul, « Cannon Fodder », </w:t>
-      </w:r>
-      <w:r>
-        <w:rPr>
-          <w:i/>
-          <w:lang w:val="en-US"/>
-        </w:rPr>
-        <w:t>Film Comment</w:t>
-      </w:r>
-      <w:r>
-        <w:rPr>
-          <w:lang w:val="en-US"/>
-        </w:rPr>
-        <w:t xml:space="preserve">, </w:t>
-      </w:r>
-      <w:r>
-        <w:rPr>
-          <w:lang w:val="en-GB"/>
-        </w:rPr>
-        <w:t>septembre-octobre 2006, pp. 33-49.</w:t>
-      </w:r>
-    </w:p>
-    <w:p>
-      <w:pPr>
-        <w:rPr>
-          <w:lang w:val="en-US"/>
-        </w:rPr>
-      </w:pPr>
-    </w:p>
-    <w:p>
-      <w:pPr>
-        <w:rPr>
-          <w:lang w:val="en-US"/>
-        </w:rPr>
-      </w:pPr>
-      <w:r>
-        <w:rPr>
-          <w:lang w:val="en-US"/>
-        </w:rPr>
-        <w:t xml:space="preserve">STAIGER, Janet, « The Politics of Film Canons », </w:t>
-      </w:r>
-      <w:r>
-        <w:rPr>
-          <w:i/>
-          <w:lang w:val="en-US"/>
-        </w:rPr>
-        <w:t>Cinema Journal</w:t>
-      </w:r>
-      <w:r>
-        <w:rPr>
-          <w:lang w:val="en-US"/>
-        </w:rPr>
-        <w:t xml:space="preserve">, Vol. 24, No. 3, </w:t>
-      </w:r>
-      <w:r>
-        <w:rPr>
-          <w:lang w:val="en-GB"/>
-        </w:rPr>
-        <w:t>printemps 1985,</w:t>
-      </w:r>
-      <w:r>
-        <w:rPr>
-          <w:lang w:val="en-US"/>
-        </w:rPr>
-        <w:t xml:space="preserve"> pp. 4-23.</w:t>
-      </w:r>
-    </w:p>
-    <w:p>
-      <w:pPr>
-        <w:rPr>
-          <w:lang w:val="en-GB"/>
-        </w:rPr>
-      </w:pPr>
-    </w:p>
-    <w:p>
-      <w:pPr>
-        <w:rPr>
-          <w:b/>
-          <w:lang w:val="en-GB"/>
-        </w:rPr>
-      </w:pPr>
-      <w:r>
-        <w:rPr>
-          <w:b/>
-          <w:lang w:val="en-GB"/>
-        </w:rPr>
-        <w:t xml:space="preserve">Politique et Histoire </w:t>
-      </w:r>
-      <w:r>
-        <w:rPr>
-          <w:b/>
-          <w:lang w:val="en-GB"/>
-        </w:rPr>
-        <w:t>américaine :</w:t>
-      </w:r>
-    </w:p>
-    <w:p>
-      <w:pPr>
-        <w:rPr>
-          <w:lang w:val="en-US"/>
-        </w:rPr>
-      </w:pPr>
-    </w:p>
-    <w:p>
-      <w:pPr>
-        <w:rPr>
-          <w:lang w:val="en-US"/>
-        </w:rPr>
-      </w:pPr>
-      <w:r>
-        <w:rPr>
-          <w:lang w:val="en-US"/>
-        </w:rPr>
-        <w:t xml:space="preserve">EVANS, Stanton M., </w:t>
-      </w:r>
-      <w:r>
-        <w:rPr>
-          <w:i/>
-          <w:lang w:val="en-US"/>
-        </w:rPr>
-        <w:t xml:space="preserve">Blacklisted by History: </w:t>
-      </w:r>
-      <w:r>
-        <w:rPr>
-          <w:i/>
-          <w:lang w:val="en-US"/>
-        </w:rPr>
-        <w:t>T</w:t>
-      </w:r>
-      <w:r>
-        <w:rPr>
-          <w:i/>
-          <w:lang w:val="en-US"/>
-        </w:rPr>
-        <w:t xml:space="preserve">he </w:t>
-      </w:r>
-      <w:r>
-        <w:rPr>
-          <w:i/>
-          <w:lang w:val="en-US"/>
-        </w:rPr>
-        <w:t>U</w:t>
-      </w:r>
-      <w:r>
-        <w:rPr>
-          <w:i/>
-          <w:lang w:val="en-US"/>
-        </w:rPr>
-        <w:t xml:space="preserve">ntold </w:t>
-      </w:r>
-      <w:r>
-        <w:rPr>
-          <w:i/>
-          <w:lang w:val="en-US"/>
-        </w:rPr>
-        <w:t>S</w:t>
-      </w:r>
-      <w:r>
-        <w:rPr>
-          <w:i/>
-          <w:lang w:val="en-US"/>
-        </w:rPr>
-        <w:t xml:space="preserve">tory of Senator Joe McCarthy and his </w:t>
-      </w:r>
-      <w:r>
-        <w:rPr>
-          <w:i/>
-          <w:lang w:val="en-US"/>
-        </w:rPr>
-        <w:t>F</w:t>
-      </w:r>
-      <w:r>
-        <w:rPr>
-          <w:i/>
-          <w:lang w:val="en-US"/>
-        </w:rPr>
-        <w:t xml:space="preserve">ight </w:t>
-      </w:r>
-      <w:r>
-        <w:rPr>
-          <w:i/>
-          <w:lang w:val="en-US"/>
-        </w:rPr>
-        <w:t>A</w:t>
-      </w:r>
-      <w:r>
-        <w:rPr>
-          <w:i/>
-          <w:lang w:val="en-US"/>
-        </w:rPr>
-        <w:t xml:space="preserve">gainst America’s </w:t>
-      </w:r>
-      <w:r>
-        <w:rPr>
-          <w:i/>
-          <w:lang w:val="en-US"/>
-        </w:rPr>
-        <w:t>E</w:t>
-      </w:r>
-      <w:r>
-        <w:rPr>
-          <w:i/>
-          <w:lang w:val="en-US"/>
-        </w:rPr>
-        <w:t>nemies</w:t>
-      </w:r>
-      <w:r>
-        <w:rPr>
-          <w:lang w:val="en-US"/>
-        </w:rPr>
-        <w:t>, New York, Crown Forum, 2007.</w:t>
-      </w:r>
-    </w:p>
-    <w:p>
-      <w:pPr>
-        <w:rPr>
-          <w:lang w:val="en-US"/>
-        </w:rPr>
-      </w:pPr>
-    </w:p>
-    <w:p>
-      <w:pPr>
-        <w:rPr>
-          <w:lang w:val="en-US"/>
-        </w:rPr>
-      </w:pPr>
-      <w:r>
-        <w:rPr>
-          <w:lang w:val="en-US"/>
-        </w:rPr>
-        <w:t xml:space="preserve">FARIELLO, Griffin, </w:t>
-      </w:r>
-      <w:r>
-        <w:rPr>
-          <w:i/>
-          <w:lang w:val="en-US"/>
-        </w:rPr>
-        <w:t>Red Scare: Memories of the American Inquisition</w:t>
-      </w:r>
-      <w:r>
-        <w:rPr>
-          <w:lang w:val="en-US"/>
-        </w:rPr>
-        <w:t>, New York, W.W. Norton, 1995.</w:t>
-      </w:r>
-    </w:p>
-    <w:p>
-      <w:pPr>
-        <w:rPr>
-          <w:lang w:val="en-US"/>
-        </w:rPr>
-      </w:pPr>
-    </w:p>
-    <w:p>
-      <w:pPr>
-        <w:rPr>
-          <w:lang w:val="en-US"/>
-        </w:rPr>
-      </w:pPr>
-      <w:r>
-        <w:rPr>
-          <w:lang w:val="en-US"/>
-        </w:rPr>
-        <w:t xml:space="preserve">HARVEY, David, </w:t>
-      </w:r>
-      <w:r>
-        <w:rPr>
-          <w:i/>
-          <w:lang w:val="en-US"/>
-        </w:rPr>
-        <w:t>A Brief History of Neoliberalism</w:t>
-      </w:r>
-      <w:r>
-        <w:rPr>
-          <w:lang w:val="en-US"/>
-        </w:rPr>
-        <w:t>, Oxford, Oxford University Press, 2007 [2005].</w:t>
-      </w:r>
-    </w:p>
-    <w:p>
-      <w:pPr>
-        <w:rPr>
-          <w:lang w:val="en-US"/>
-        </w:rPr>
-      </w:pPr>
-    </w:p>
-    <w:p>
-      <w:pPr>
-        <w:rPr>
-          <w:lang w:val="en-US"/>
-        </w:rPr>
-      </w:pPr>
-      <w:r>
-        <w:rPr>
-          <w:lang w:val="en-US"/>
-        </w:rPr>
-        <w:lastRenderedPageBreak/>
-        <w:t xml:space="preserve">MCMAHON, Robert, </w:t>
-      </w:r>
-      <w:r>
-        <w:rPr>
-          <w:i/>
-          <w:lang w:val="en-US"/>
-        </w:rPr>
-        <w:t>The Cold War: A Very Short Introduction</w:t>
-      </w:r>
-      <w:r>
-        <w:rPr>
-          <w:lang w:val="en-US"/>
-        </w:rPr>
-        <w:t xml:space="preserve">, </w:t>
-      </w:r>
-      <w:r>
-        <w:rPr>
-          <w:lang w:val="en-US"/>
-        </w:rPr>
-        <w:t>Oxford, Oxford University Press, 2003.</w:t>
-      </w:r>
     </w:p>
     <w:p>
       <w:pPr>
@@ -6529,6 +6685,7 @@
         <w:rPr>
           <w:lang w:val="fr-CH"/>
         </w:rPr>
+        <w:lastRenderedPageBreak/>
         <w:t xml:space="preserve">CIEUTAT, Michel, </w:t>
       </w:r>
       <w:r>
@@ -6696,7 +6853,6 @@
           <w:color w:val="000000"/>
           <w:lang w:val="en-US"/>
         </w:rPr>
-        <w:lastRenderedPageBreak/>
         <w:t xml:space="preserve">INSDORF, Annette, </w:t>
       </w:r>
       <w:r>
@@ -8441,6 +8597,7 @@
           <w:color w:val="000000"/>
           <w:lang w:val="fr-CH"/>
         </w:rPr>
+        <w:lastRenderedPageBreak/>
         <w:t xml:space="preserve">YVOIRE, Jean, « L’invasion des profanateurs de sépultures », </w:t>
       </w:r>
       <w:r>
@@ -9772,6 +9929,7 @@
           <w:color w:val="000000"/>
           <w:lang w:val="fr-CH"/>
         </w:rPr>
+        <w:lastRenderedPageBreak/>
         <w:t xml:space="preserve">MURAT, Pierre, « L’invasion des profanateurs », </w:t>
       </w:r>
       <w:r>
@@ -10002,58 +10160,715 @@
           <w:color w:val="000000"/>
           <w:lang w:val="fr-CH"/>
         </w:rPr>
+        <w:t>Body Snatchers [1993] :</w:t>
+      </w:r>
+    </w:p>
+    <w:p>
+      <w:pPr>
+        <w:rPr>
+          <w:lang w:val="fr-CH"/>
+        </w:rPr>
+      </w:pPr>
+    </w:p>
+    <w:p>
+      <w:pPr>
+        <w:rPr>
+          <w:rFonts w:cs="Times New Roman"/>
+          <w:color w:val="000000"/>
+          <w:lang w:val="fr-CH"/>
+        </w:rPr>
+      </w:pPr>
+      <w:r>
+        <w:rPr>
+          <w:lang w:val="fr-CH"/>
+        </w:rPr>
+        <w:t xml:space="preserve">A. </w:t>
+      </w:r>
+      <w:r>
+        <w:rPr>
+          <w:lang w:val="fr-CH"/>
+        </w:rPr>
+        <w:t xml:space="preserve">F., </w:t>
+      </w:r>
+      <w:r>
+        <w:rPr>
+          <w:rFonts w:cs="Times New Roman"/>
+          <w:color w:val="000000"/>
+          <w:lang w:val="fr-CH"/>
+        </w:rPr>
+        <w:t xml:space="preserve">« Fantastique cauchemar », </w:t>
+      </w:r>
+      <w:r>
+        <w:rPr>
+          <w:rFonts w:cs="Times New Roman"/>
+          <w:i/>
+          <w:color w:val="000000"/>
+          <w:lang w:val="fr-CH"/>
+        </w:rPr>
+        <w:t>La Croix</w:t>
+      </w:r>
+      <w:r>
+        <w:rPr>
+          <w:rFonts w:cs="Times New Roman"/>
+          <w:color w:val="000000"/>
+          <w:lang w:val="fr-CH"/>
+        </w:rPr>
+        <w:t>, 15 mai 1993.</w:t>
+      </w:r>
+    </w:p>
+    <w:p>
+      <w:pPr>
+        <w:rPr>
+          <w:rFonts w:cs="Times New Roman"/>
+          <w:color w:val="000000"/>
+          <w:lang w:val="fr-CH"/>
+        </w:rPr>
+      </w:pPr>
+    </w:p>
+    <w:p>
+      <w:pPr>
+        <w:rPr>
+          <w:lang w:val="fr-CH"/>
+        </w:rPr>
+      </w:pPr>
+      <w:r>
+        <w:rPr>
+          <w:rFonts w:cs="Times New Roman"/>
+          <w:color w:val="000000"/>
+          <w:lang w:val="fr-CH"/>
+        </w:rPr>
+        <w:t xml:space="preserve">BÉ., H, </w:t>
+      </w:r>
+      <w:r>
+        <w:rPr>
+          <w:lang w:val="fr-CH"/>
+        </w:rPr>
+        <w:t xml:space="preserve">« FERRARA », </w:t>
+      </w:r>
+      <w:r>
+        <w:rPr>
+          <w:i/>
+          <w:lang w:val="fr-CH"/>
+        </w:rPr>
+        <w:t>Le Monde</w:t>
+      </w:r>
+      <w:r>
+        <w:rPr>
+          <w:lang w:val="fr-CH"/>
+        </w:rPr>
+        <w:t>, 16 mai 1993.</w:t>
+      </w:r>
+    </w:p>
+    <w:p>
+      <w:pPr>
+        <w:rPr>
+          <w:rFonts w:cs="Times New Roman"/>
+          <w:color w:val="000000"/>
+          <w:lang w:val="fr-CH"/>
+        </w:rPr>
+      </w:pPr>
+    </w:p>
+    <w:p>
+      <w:pPr>
+        <w:rPr>
+          <w:rFonts w:cs="Times New Roman"/>
+          <w:color w:val="000000"/>
+          <w:lang w:val="fr-CH"/>
+        </w:rPr>
+      </w:pPr>
+      <w:r>
+        <w:rPr>
+          <w:rFonts w:cs="Times New Roman"/>
+          <w:color w:val="000000"/>
+          <w:lang w:val="fr-CH"/>
+        </w:rPr>
+        <w:t xml:space="preserve">CIMENT, Michel, </w:t>
+      </w:r>
+      <w:r>
+        <w:rPr>
+          <w:lang w:val="fr-CH"/>
+        </w:rPr>
+        <w:t xml:space="preserve">« Voyages au pays de la paranoïa », </w:t>
+      </w:r>
+      <w:r>
+        <w:rPr>
+          <w:i/>
+          <w:lang w:val="fr-CH"/>
+        </w:rPr>
+        <w:t>Globe Hebdo</w:t>
+      </w:r>
+      <w:r>
+        <w:rPr>
+          <w:lang w:val="fr-CH"/>
+        </w:rPr>
+        <w:t>, 9 juin 1993.</w:t>
+      </w:r>
+    </w:p>
+    <w:p>
+      <w:pPr>
+        <w:rPr>
+          <w:rFonts w:cs="Times New Roman"/>
+          <w:color w:val="000000"/>
+          <w:lang w:val="fr-CH"/>
+        </w:rPr>
+      </w:pPr>
+    </w:p>
+    <w:p>
+      <w:pPr>
+        <w:rPr>
+          <w:lang w:val="fr-CH"/>
+        </w:rPr>
+      </w:pPr>
+      <w:r>
+        <w:rPr>
+          <w:lang w:val="fr-CH"/>
+        </w:rPr>
+        <w:t xml:space="preserve">COPPERMANN, Annie, « L’invasion des spaghettis décervelants », </w:t>
+      </w:r>
+      <w:r>
+        <w:rPr>
+          <w:i/>
+          <w:lang w:val="fr-CH"/>
+        </w:rPr>
+        <w:t>Les Échos</w:t>
+      </w:r>
+      <w:r>
+        <w:rPr>
+          <w:lang w:val="fr-CH"/>
+        </w:rPr>
+        <w:t>, 10 juin 1993.</w:t>
+      </w:r>
+    </w:p>
+    <w:p>
+      <w:pPr>
+        <w:rPr>
+          <w:lang w:val="fr-CH"/>
+        </w:rPr>
+      </w:pPr>
+    </w:p>
+    <w:p>
+      <w:pPr>
+        <w:rPr>
+          <w:lang w:val="en-US"/>
+        </w:rPr>
+      </w:pPr>
+      <w:r>
+        <w:rPr>
+          <w:lang w:val="en-US"/>
+        </w:rPr>
+        <w:t xml:space="preserve">EBERT, Roger, « Body Snatchers », </w:t>
+      </w:r>
+      <w:r>
+        <w:rPr>
+          <w:i/>
+          <w:lang w:val="en-US"/>
+        </w:rPr>
+        <w:t>Chicago Sun-Times</w:t>
+      </w:r>
+      <w:r>
+        <w:rPr>
+          <w:lang w:val="en-US"/>
+        </w:rPr>
+        <w:t>, 25 février 1994.</w:t>
+      </w:r>
+    </w:p>
+    <w:p>
+      <w:pPr>
+        <w:rPr>
+          <w:lang w:val="en-US"/>
+        </w:rPr>
+      </w:pPr>
+    </w:p>
+    <w:p>
+      <w:pPr>
+        <w:rPr>
+          <w:lang w:val="fr-CH"/>
+        </w:rPr>
+      </w:pPr>
+      <w:r>
+        <w:rPr>
+          <w:lang w:val="fr-CH"/>
+        </w:rPr>
+        <w:t xml:space="preserve">F., J.-M., « Déjà vus », </w:t>
+      </w:r>
+      <w:r>
+        <w:rPr>
+          <w:i/>
+          <w:lang w:val="fr-CH"/>
+        </w:rPr>
+        <w:t xml:space="preserve">Le </w:t>
+      </w:r>
+      <w:r>
+        <w:rPr>
+          <w:lang w:val="fr-CH"/>
+        </w:rPr>
+        <w:t>Monde, 18 mai 1993.</w:t>
+      </w:r>
+    </w:p>
+    <w:p>
+      <w:pPr>
+        <w:rPr>
+          <w:lang w:val="fr-CH"/>
+        </w:rPr>
+      </w:pPr>
+    </w:p>
+    <w:p>
+      <w:pPr>
+        <w:rPr>
+          <w:lang w:val="en-US"/>
+        </w:rPr>
+      </w:pPr>
+      <w:r>
+        <w:rPr>
+          <w:lang w:val="en-US"/>
+        </w:rPr>
+        <w:t xml:space="preserve">GLEIBERMAN, Owen, « Body Snatchers », </w:t>
+      </w:r>
+      <w:r>
+        <w:rPr>
+          <w:i/>
+          <w:lang w:val="en-US"/>
+        </w:rPr>
+        <w:t>Entertainment Weekly</w:t>
+      </w:r>
+      <w:r>
+        <w:rPr>
+          <w:lang w:val="en-US"/>
+        </w:rPr>
+        <w:t>, 11 février 1994.</w:t>
+      </w:r>
+    </w:p>
+    <w:p>
+      <w:pPr>
+        <w:rPr>
+          <w:lang w:val="en-US"/>
+        </w:rPr>
+      </w:pPr>
+    </w:p>
+    <w:p>
+      <w:pPr>
+        <w:rPr>
+          <w:lang w:val="fr-CH"/>
+        </w:rPr>
+      </w:pPr>
+      <w:r>
+        <w:rPr>
+          <w:lang w:val="fr-CH"/>
+        </w:rPr>
+        <w:t xml:space="preserve">GROUSSET, Jean-Paul, </w:t>
+      </w:r>
+      <w:r>
+        <w:rPr>
+          <w:rFonts w:cs="Times New Roman"/>
+          <w:color w:val="000000"/>
+          <w:lang w:val="fr-CH"/>
+        </w:rPr>
+        <w:t>« B</w:t>
+      </w:r>
+      <w:r>
+        <w:rPr>
+          <w:rFonts w:cs="Times New Roman"/>
+          <w:color w:val="000000"/>
+          <w:lang w:val="fr-CH"/>
+        </w:rPr>
+        <w:t xml:space="preserve">ody Snatchers. Ravage de cerveaux </w:t>
+      </w:r>
+      <w:r>
+        <w:rPr>
+          <w:rFonts w:cs="Times New Roman"/>
+          <w:color w:val="000000"/>
+          <w:lang w:val="fr-CH"/>
+        </w:rPr>
+        <w:t>»,</w:t>
+      </w:r>
+      <w:r>
+        <w:rPr>
+          <w:rFonts w:cs="Times New Roman"/>
+          <w:color w:val="000000"/>
+          <w:lang w:val="fr-CH"/>
+        </w:rPr>
+        <w:t xml:space="preserve"> </w:t>
+      </w:r>
+      <w:r>
+        <w:rPr>
+          <w:rFonts w:cs="Times New Roman"/>
+          <w:i/>
+          <w:color w:val="000000"/>
+          <w:lang w:val="fr-CH"/>
+        </w:rPr>
+        <w:t>Le Canard enchaîné</w:t>
+      </w:r>
+      <w:r>
+        <w:rPr>
+          <w:rFonts w:cs="Times New Roman"/>
+          <w:color w:val="000000"/>
+          <w:lang w:val="fr-CH"/>
+        </w:rPr>
+        <w:t>, 9 juin 1993.</w:t>
+      </w:r>
+    </w:p>
+    <w:p>
+      <w:pPr>
+        <w:rPr>
+          <w:lang w:val="fr-CH"/>
+        </w:rPr>
+      </w:pPr>
+    </w:p>
+    <w:p>
+      <w:pPr>
+        <w:rPr>
+          <w:lang w:val="en-US"/>
+        </w:rPr>
+      </w:pPr>
+      <w:r>
+        <w:rPr>
+          <w:lang w:val="en-US"/>
+        </w:rPr>
+        <w:t xml:space="preserve">HACKSTON, Ronnie, « Body Snatchers », </w:t>
+      </w:r>
+      <w:r>
+        <w:rPr>
+          <w:i/>
+          <w:lang w:val="en-US"/>
+        </w:rPr>
+        <w:t>Sight and Sound</w:t>
+      </w:r>
+      <w:r>
+        <w:rPr>
+          <w:lang w:val="en-US"/>
+        </w:rPr>
+        <w:t xml:space="preserve">, </w:t>
+      </w:r>
+      <w:r>
+        <w:rPr>
+          <w:lang w:val="en-US"/>
+        </w:rPr>
+        <w:t>Vol</w:t>
+      </w:r>
+      <w:r>
+        <w:rPr>
+          <w:lang w:val="en-US"/>
+        </w:rPr>
+        <w:t>.</w:t>
+      </w:r>
+      <w:r>
+        <w:rPr>
+          <w:lang w:val="en-US"/>
+        </w:rPr>
+        <w:t xml:space="preserve"> 14, No. 12, décembre 2004, p. 78.</w:t>
+      </w:r>
+    </w:p>
+    <w:p>
+      <w:pPr>
+        <w:rPr>
+          <w:lang w:val="en-US"/>
+        </w:rPr>
+      </w:pPr>
+    </w:p>
+    <w:p>
+      <w:pPr>
+        <w:rPr>
+          <w:lang w:val="en-US"/>
+        </w:rPr>
+      </w:pPr>
+      <w:r>
+        <w:rPr>
+          <w:lang w:val="en-US"/>
+        </w:rPr>
+        <w:t xml:space="preserve">HARRINGTON, Richard, « The Body Snatchers », </w:t>
+      </w:r>
+      <w:r>
+        <w:rPr>
+          <w:i/>
+          <w:lang w:val="en-US"/>
+        </w:rPr>
+        <w:t>The Washington Post</w:t>
+      </w:r>
+      <w:r>
+        <w:rPr>
+          <w:lang w:val="en-US"/>
+        </w:rPr>
+        <w:t>, 18 février 1994.</w:t>
+      </w:r>
+    </w:p>
+    <w:p>
+      <w:pPr>
+        <w:rPr>
+          <w:lang w:val="en-US"/>
+        </w:rPr>
+      </w:pPr>
+    </w:p>
+    <w:p>
+      <w:pPr>
+        <w:rPr>
+          <w:lang w:val="en-US"/>
+        </w:rPr>
+      </w:pPr>
+      <w:r>
+        <w:rPr>
+          <w:lang w:val="en-US"/>
+        </w:rPr>
+        <w:t>JAMES, Caryn, « Reviews/Film; The Pods Are at It Again: Hello! Anybody There? »</w:t>
+      </w:r>
+      <w:r>
+        <w:rPr>
+          <w:lang w:val="en-US"/>
+        </w:rPr>
+        <w:t xml:space="preserve">, </w:t>
+      </w:r>
+      <w:r>
+        <w:rPr>
+          <w:i/>
+          <w:lang w:val="en-US"/>
+        </w:rPr>
+        <w:t>The New York Times</w:t>
+      </w:r>
+      <w:r>
+        <w:rPr>
+          <w:lang w:val="en-US"/>
+        </w:rPr>
+        <w:t>, 4 février 1994.</w:t>
+      </w:r>
+    </w:p>
+    <w:p>
+      <w:pPr>
+        <w:rPr>
+          <w:lang w:val="en-US"/>
+        </w:rPr>
+      </w:pPr>
+    </w:p>
+    <w:p>
+      <w:pPr>
+        <w:rPr>
+          <w:lang w:val="fr-CH"/>
+        </w:rPr>
+      </w:pPr>
+      <w:r>
+        <w:rPr>
+          <w:lang w:val="fr-CH"/>
+        </w:rPr>
+        <w:t xml:space="preserve">JONQUET, François, « Abel Ferrara a soif de mal », </w:t>
+      </w:r>
+      <w:r>
+        <w:rPr>
+          <w:i/>
+          <w:lang w:val="fr-CH"/>
+        </w:rPr>
+        <w:t>Globe Hebdo</w:t>
+      </w:r>
+      <w:r>
+        <w:rPr>
+          <w:lang w:val="fr-CH"/>
+        </w:rPr>
+        <w:t>, 19 mai 1993.</w:t>
+      </w:r>
+    </w:p>
+    <w:p>
+      <w:pPr>
+        <w:rPr>
+          <w:lang w:val="fr-CH"/>
+        </w:rPr>
+      </w:pPr>
+    </w:p>
+    <w:p>
+      <w:pPr>
+        <w:rPr>
+          <w:lang w:val="fr-CH"/>
+        </w:rPr>
+      </w:pPr>
+      <w:r>
+        <w:rPr>
+          <w:lang w:val="fr-CH"/>
+        </w:rPr>
+        <w:t xml:space="preserve">LEFORT, Gérard, « Ferrara envahi par la flemme », </w:t>
+      </w:r>
+      <w:r>
+        <w:rPr>
+          <w:i/>
+          <w:lang w:val="fr-CH"/>
+        </w:rPr>
+        <w:t>Libération</w:t>
+      </w:r>
+      <w:r>
+        <w:rPr>
+          <w:lang w:val="fr-CH"/>
+        </w:rPr>
+        <w:t>, 17 mai 1993.</w:t>
+      </w:r>
+    </w:p>
+    <w:p>
+      <w:pPr>
+        <w:rPr>
+          <w:lang w:val="fr-CH"/>
+        </w:rPr>
+      </w:pPr>
+    </w:p>
+    <w:p>
+      <w:pPr>
+        <w:rPr>
+          <w:lang w:val="en-US"/>
+        </w:rPr>
+      </w:pPr>
+      <w:r>
+        <w:rPr>
+          <w:lang w:val="en-US"/>
+        </w:rPr>
+        <w:t xml:space="preserve">M. P., « The Body Snatchers », </w:t>
+      </w:r>
+      <w:r>
+        <w:rPr>
+          <w:i/>
+          <w:lang w:val="en-US"/>
+        </w:rPr>
+        <w:t>Le Point</w:t>
+      </w:r>
+      <w:r>
+        <w:rPr>
+          <w:lang w:val="en-US"/>
+        </w:rPr>
+        <w:t>, 12 juin 1993.</w:t>
+      </w:r>
+    </w:p>
+    <w:p>
+      <w:pPr>
+        <w:rPr>
+          <w:lang w:val="en-US"/>
+        </w:rPr>
+      </w:pPr>
+    </w:p>
+    <w:p>
+      <w:pPr>
+        <w:rPr>
+          <w:lang w:val="fr-CH"/>
+        </w:rPr>
+      </w:pPr>
+      <w:r>
+        <w:rPr>
+          <w:lang w:val="fr-CH"/>
+        </w:rPr>
+        <w:t xml:space="preserve">PHILLIPE, Claude-Jean, « Body Snatchers », </w:t>
+      </w:r>
+      <w:r>
+        <w:rPr>
+          <w:i/>
+          <w:lang w:val="fr-CH"/>
+        </w:rPr>
+        <w:t>France Soir</w:t>
+      </w:r>
+      <w:r>
+        <w:rPr>
+          <w:lang w:val="fr-CH"/>
+        </w:rPr>
+        <w:t>, 17 mai 1993.</w:t>
+      </w:r>
+    </w:p>
+    <w:p>
+      <w:pPr>
+        <w:rPr>
+          <w:lang w:val="fr-CH"/>
+        </w:rPr>
+      </w:pPr>
+    </w:p>
+    <w:p>
+      <w:pPr>
+        <w:rPr>
+          <w:lang w:val="fr-CH"/>
+        </w:rPr>
+      </w:pPr>
+      <w:r>
+        <w:rPr>
+          <w:lang w:val="fr-CH"/>
+        </w:rPr>
         <w:lastRenderedPageBreak/>
-        <w:t>Body Snatchers [1993] :</w:t>
-      </w:r>
-    </w:p>
-    <w:p>
-      <w:pPr>
-        <w:rPr>
-          <w:lang w:val="fr-CH"/>
-        </w:rPr>
-      </w:pPr>
-    </w:p>
-    <w:p>
-      <w:pPr>
-        <w:rPr>
-          <w:rFonts w:cs="Times New Roman"/>
-          <w:color w:val="000000"/>
-          <w:lang w:val="fr-CH"/>
-        </w:rPr>
-      </w:pPr>
-      <w:r>
-        <w:rPr>
-          <w:lang w:val="fr-CH"/>
-        </w:rPr>
-        <w:t xml:space="preserve">A. </w:t>
-      </w:r>
-      <w:r>
-        <w:rPr>
-          <w:lang w:val="fr-CH"/>
-        </w:rPr>
-        <w:t xml:space="preserve">F., </w:t>
-      </w:r>
-      <w:r>
-        <w:rPr>
-          <w:rFonts w:cs="Times New Roman"/>
-          <w:color w:val="000000"/>
-          <w:lang w:val="fr-CH"/>
-        </w:rPr>
-        <w:t xml:space="preserve">« Fantastique cauchemar », </w:t>
-      </w:r>
-      <w:r>
-        <w:rPr>
-          <w:rFonts w:cs="Times New Roman"/>
-          <w:i/>
-          <w:color w:val="000000"/>
-          <w:lang w:val="fr-CH"/>
-        </w:rPr>
-        <w:t>La Croix</w:t>
-      </w:r>
-      <w:r>
-        <w:rPr>
-          <w:rFonts w:cs="Times New Roman"/>
-          <w:color w:val="000000"/>
+        <w:t xml:space="preserve">REMY, Vincent, « Body Snatchers », </w:t>
+      </w:r>
+      <w:r>
+        <w:rPr>
+          <w:i/>
+          <w:lang w:val="fr-CH"/>
+        </w:rPr>
+        <w:t>Télérama</w:t>
+      </w:r>
+      <w:r>
+        <w:rPr>
+          <w:lang w:val="fr-CH"/>
+        </w:rPr>
+        <w:t>, 9 juin 1993.</w:t>
+      </w:r>
+    </w:p>
+    <w:p>
+      <w:pPr>
+        <w:rPr>
+          <w:lang w:val="fr-CH"/>
+        </w:rPr>
+      </w:pPr>
+    </w:p>
+    <w:p>
+      <w:pPr>
+        <w:rPr>
+          <w:lang w:val="fr-CH"/>
+        </w:rPr>
+      </w:pPr>
+      <w:r>
+        <w:rPr>
+          <w:lang w:val="fr-CH"/>
+        </w:rPr>
+        <w:t xml:space="preserve">ROY, Jean, « Des images chocs pour une parabole sur l’intolérance », </w:t>
+      </w:r>
+      <w:r>
+        <w:rPr>
+          <w:i/>
+          <w:lang w:val="fr-CH"/>
+        </w:rPr>
+        <w:t>L’Humanité</w:t>
+      </w:r>
+      <w:r>
+        <w:rPr>
+          <w:lang w:val="fr-CH"/>
+        </w:rPr>
+        <w:t>, 19 mai 1993.</w:t>
+      </w:r>
+    </w:p>
+    <w:p>
+      <w:pPr>
+        <w:rPr>
+          <w:lang w:val="fr-CH"/>
+        </w:rPr>
+      </w:pPr>
+    </w:p>
+    <w:p>
+      <w:pPr>
+        <w:rPr>
+          <w:lang w:val="fr-CH"/>
+        </w:rPr>
+      </w:pPr>
+      <w:r>
+        <w:rPr>
+          <w:lang w:val="fr-CH"/>
+        </w:rPr>
+        <w:t>WACHTHAUSEN,  Jean-Luc, « Abel Ferrar</w:t>
+      </w:r>
+      <w:r>
+        <w:rPr>
+          <w:lang w:val="fr-CH"/>
+        </w:rPr>
+        <w:t>a</w:t>
+      </w:r>
+      <w:r>
+        <w:rPr>
+          <w:lang w:val="fr-CH"/>
+        </w:rPr>
+        <w:t xml:space="preserve">, un allumé chez les martiens », </w:t>
+      </w:r>
+      <w:r>
+        <w:rPr>
+          <w:i/>
+          <w:lang w:val="fr-CH"/>
+        </w:rPr>
+        <w:t>Le Figaro</w:t>
+      </w:r>
+      <w:r>
+        <w:rPr>
           <w:lang w:val="fr-CH"/>
         </w:rPr>
         <w:t>, 15 mai 1993.</w:t>
@@ -10062,31 +10877,591 @@
     <w:p>
       <w:pPr>
         <w:rPr>
-          <w:rFonts w:cs="Times New Roman"/>
-          <w:color w:val="000000"/>
-          <w:lang w:val="fr-CH"/>
-        </w:rPr>
-      </w:pPr>
-    </w:p>
-    <w:p>
-      <w:pPr>
-        <w:rPr>
-          <w:lang w:val="fr-CH"/>
-        </w:rPr>
-      </w:pPr>
-      <w:r>
-        <w:rPr>
-          <w:rFonts w:cs="Times New Roman"/>
-          <w:color w:val="000000"/>
-          <w:lang w:val="fr-CH"/>
-        </w:rPr>
-        <w:t xml:space="preserve">BÉ., H, </w:t>
-      </w:r>
-      <w:r>
-        <w:rPr>
-          <w:lang w:val="fr-CH"/>
-        </w:rPr>
-        <w:t xml:space="preserve">« FERRARA », </w:t>
+          <w:lang w:val="fr-CH"/>
+        </w:rPr>
+      </w:pPr>
+    </w:p>
+    <w:p>
+      <w:pPr>
+        <w:rPr>
+          <w:lang w:val="en-US"/>
+        </w:rPr>
+      </w:pPr>
+      <w:r>
+        <w:rPr>
+          <w:lang w:val="en-US"/>
+        </w:rPr>
+        <w:t xml:space="preserve">WAXMAN, Sharon, « The Body Snatchers », </w:t>
+      </w:r>
+      <w:r>
+        <w:rPr>
+          <w:i/>
+          <w:lang w:val="en-US"/>
+        </w:rPr>
+        <w:t>The Washington Post</w:t>
+      </w:r>
+      <w:r>
+        <w:rPr>
+          <w:lang w:val="en-US"/>
+        </w:rPr>
+        <w:t>, 17 mai 1993.</w:t>
+      </w:r>
+    </w:p>
+    <w:p>
+      <w:pPr>
+        <w:rPr>
+          <w:lang w:val="en-US"/>
+        </w:rPr>
+      </w:pPr>
+    </w:p>
+    <w:p>
+      <w:pPr>
+        <w:rPr>
+          <w:rFonts w:cs="Times New Roman"/>
+          <w:b/>
+          <w:color w:val="000000"/>
+          <w:lang w:val="fr-CH"/>
+        </w:rPr>
+      </w:pPr>
+      <w:r>
+        <w:rPr>
+          <w:rFonts w:cs="Times New Roman"/>
+          <w:b/>
+          <w:color w:val="000000"/>
+          <w:lang w:val="fr-CH"/>
+        </w:rPr>
+        <w:t>The Invasion [2007] :</w:t>
+      </w:r>
+    </w:p>
+    <w:p>
+      <w:pPr>
+        <w:rPr>
+          <w:rFonts w:cs="Times New Roman"/>
+          <w:b/>
+          <w:color w:val="000000"/>
+          <w:lang w:val="fr-CH"/>
+        </w:rPr>
+      </w:pPr>
+    </w:p>
+    <w:p>
+      <w:pPr>
+        <w:rPr>
+          <w:lang w:val="fr-CH"/>
+        </w:rPr>
+      </w:pPr>
+      <w:r>
+        <w:rPr>
+          <w:rFonts w:cs="Times New Roman"/>
+          <w:color w:val="000000"/>
+          <w:lang w:val="fr-CH"/>
+        </w:rPr>
+        <w:t xml:space="preserve">A. B., </w:t>
+      </w:r>
+      <w:r>
+        <w:rPr>
+          <w:lang w:val="fr-CH"/>
+        </w:rPr>
+        <w:t xml:space="preserve">« Invasion », </w:t>
+      </w:r>
+      <w:r>
+        <w:rPr>
+          <w:i/>
+          <w:lang w:val="fr-CH"/>
+        </w:rPr>
+        <w:t>Le Figaro magazine</w:t>
+      </w:r>
+      <w:r>
+        <w:rPr>
+          <w:lang w:val="fr-CH"/>
+        </w:rPr>
+        <w:t>, 19 octobre 2007.</w:t>
+      </w:r>
+    </w:p>
+    <w:p>
+      <w:pPr>
+        <w:rPr>
+          <w:lang w:val="fr-CH"/>
+        </w:rPr>
+      </w:pPr>
+    </w:p>
+    <w:p>
+      <w:pPr>
+        <w:rPr>
+          <w:rFonts w:cs="Times New Roman"/>
+          <w:color w:val="000000"/>
+          <w:lang w:val="en-US"/>
+        </w:rPr>
+      </w:pPr>
+      <w:r>
+        <w:rPr>
+          <w:lang w:val="en-US"/>
+        </w:rPr>
+        <w:t xml:space="preserve">BAYON, « Invasion », </w:t>
+      </w:r>
+      <w:r>
+        <w:rPr>
+          <w:i/>
+          <w:lang w:val="en-US"/>
+        </w:rPr>
+        <w:t>Libération</w:t>
+      </w:r>
+      <w:r>
+        <w:rPr>
+          <w:lang w:val="en-US"/>
+        </w:rPr>
+        <w:t>, 17 octobre 2007.</w:t>
+      </w:r>
+    </w:p>
+    <w:p>
+      <w:pPr>
+        <w:rPr>
+          <w:rFonts w:cs="Times New Roman"/>
+          <w:color w:val="000000"/>
+          <w:lang w:val="en-US"/>
+        </w:rPr>
+      </w:pPr>
+    </w:p>
+    <w:p>
+      <w:pPr>
+        <w:rPr>
+          <w:rFonts w:cs="Times New Roman"/>
+          <w:color w:val="000000"/>
+          <w:lang w:val="en-US"/>
+        </w:rPr>
+      </w:pPr>
+      <w:r>
+        <w:rPr>
+          <w:rFonts w:cs="Times New Roman"/>
+          <w:color w:val="000000"/>
+          <w:lang w:val="en-US"/>
+        </w:rPr>
+        <w:t xml:space="preserve">BURR, Ty, « Creative compromises are the real enemy in ‘Invasion’ », </w:t>
+      </w:r>
+      <w:r>
+        <w:rPr>
+          <w:rFonts w:cs="Times New Roman"/>
+          <w:i/>
+          <w:color w:val="000000"/>
+          <w:lang w:val="en-US"/>
+        </w:rPr>
+        <w:t>The Globe</w:t>
+      </w:r>
+      <w:r>
+        <w:rPr>
+          <w:rFonts w:cs="Times New Roman"/>
+          <w:color w:val="000000"/>
+          <w:lang w:val="en-US"/>
+        </w:rPr>
+        <w:t xml:space="preserve">, 17 </w:t>
+      </w:r>
+      <w:r>
+        <w:rPr>
+          <w:rFonts w:cs="Times New Roman"/>
+          <w:color w:val="000000"/>
+          <w:lang w:val="en-US"/>
+        </w:rPr>
+        <w:t xml:space="preserve">août </w:t>
+      </w:r>
+      <w:r>
+        <w:rPr>
+          <w:rFonts w:cs="Times New Roman"/>
+          <w:color w:val="000000"/>
+          <w:lang w:val="en-US"/>
+        </w:rPr>
+        <w:t>2007.</w:t>
+      </w:r>
+    </w:p>
+    <w:p>
+      <w:pPr>
+        <w:rPr>
+          <w:rFonts w:cs="Times New Roman"/>
+          <w:color w:val="000000"/>
+          <w:lang w:val="en-US"/>
+        </w:rPr>
+      </w:pPr>
+    </w:p>
+    <w:p>
+      <w:pPr>
+        <w:rPr>
+          <w:rFonts w:cs="Times New Roman"/>
+          <w:color w:val="000000"/>
+          <w:lang w:val="fr-CH"/>
+        </w:rPr>
+      </w:pPr>
+      <w:r>
+        <w:rPr>
+          <w:rFonts w:cs="Times New Roman"/>
+          <w:color w:val="000000"/>
+          <w:lang w:val="fr-CH"/>
+        </w:rPr>
+        <w:t xml:space="preserve">COUSTON, Jérémie, </w:t>
+      </w:r>
+      <w:r>
+        <w:rPr>
+          <w:lang w:val="fr-CH"/>
+        </w:rPr>
+        <w:t xml:space="preserve">« Invasion d’Olivier </w:t>
+      </w:r>
+      <w:r>
+        <w:rPr>
+          <w:lang w:val="fr-CH"/>
+        </w:rPr>
+        <w:t>Hirschbiegel</w:t>
+      </w:r>
+      <w:r>
+        <w:rPr>
+          <w:lang w:val="fr-CH"/>
+        </w:rPr>
+        <w:t xml:space="preserve"> </w:t>
+      </w:r>
+      <w:r>
+        <w:rPr>
+          <w:lang w:val="fr-CH"/>
+        </w:rPr>
+        <w:t xml:space="preserve">», </w:t>
+      </w:r>
+      <w:r>
+        <w:rPr>
+          <w:i/>
+          <w:lang w:val="fr-CH"/>
+        </w:rPr>
+        <w:t>Télérama</w:t>
+      </w:r>
+      <w:r>
+        <w:rPr>
+          <w:lang w:val="fr-CH"/>
+        </w:rPr>
+        <w:t>, 24 octobre 2007.</w:t>
+      </w:r>
+    </w:p>
+    <w:p>
+      <w:pPr>
+        <w:rPr>
+          <w:rFonts w:cs="Times New Roman"/>
+          <w:color w:val="000000"/>
+          <w:lang w:val="fr-CH"/>
+        </w:rPr>
+      </w:pPr>
+    </w:p>
+    <w:p>
+      <w:pPr>
+        <w:rPr>
+          <w:rFonts w:cs="Times New Roman"/>
+          <w:color w:val="000000"/>
+          <w:lang w:val="en-US"/>
+        </w:rPr>
+      </w:pPr>
+      <w:r>
+        <w:rPr>
+          <w:rFonts w:cs="Times New Roman"/>
+          <w:color w:val="000000"/>
+          <w:lang w:val="en-US"/>
+        </w:rPr>
+        <w:t xml:space="preserve">COVERT, Colin, « Movie review: Please, not another ‘Invasion’ », </w:t>
+      </w:r>
+      <w:r>
+        <w:rPr>
+          <w:rFonts w:cs="Times New Roman"/>
+          <w:i/>
+          <w:color w:val="000000"/>
+          <w:lang w:val="en-US"/>
+        </w:rPr>
+        <w:t>McClatchy Tribute Business News</w:t>
+      </w:r>
+      <w:r>
+        <w:rPr>
+          <w:rFonts w:cs="Times New Roman"/>
+          <w:color w:val="000000"/>
+          <w:lang w:val="en-US"/>
+        </w:rPr>
+        <w:t>, 17 aout 2007.</w:t>
+      </w:r>
+    </w:p>
+    <w:p>
+      <w:pPr>
+        <w:rPr>
+          <w:rFonts w:cs="Times New Roman"/>
+          <w:color w:val="000000"/>
+          <w:lang w:val="en-US"/>
+        </w:rPr>
+      </w:pPr>
+    </w:p>
+    <w:p>
+      <w:pPr>
+        <w:rPr>
+          <w:lang w:val="fr-CH"/>
+        </w:rPr>
+      </w:pPr>
+      <w:r>
+        <w:rPr>
+          <w:rFonts w:cs="Times New Roman"/>
+          <w:color w:val="000000"/>
+          <w:lang w:val="fr-CH"/>
+        </w:rPr>
+        <w:t xml:space="preserve">D. F., </w:t>
+      </w:r>
+      <w:r>
+        <w:rPr>
+          <w:lang w:val="fr-CH"/>
+        </w:rPr>
+        <w:t xml:space="preserve">« Invasion », </w:t>
+      </w:r>
+      <w:r>
+        <w:rPr>
+          <w:i/>
+          <w:lang w:val="fr-CH"/>
+        </w:rPr>
+        <w:t>Le Canard enchaîné</w:t>
+      </w:r>
+      <w:r>
+        <w:rPr>
+          <w:lang w:val="fr-CH"/>
+        </w:rPr>
+        <w:t>, 17 octobre 2007.</w:t>
+      </w:r>
+    </w:p>
+    <w:p>
+      <w:pPr>
+        <w:rPr>
+          <w:lang w:val="fr-CH"/>
+        </w:rPr>
+      </w:pPr>
+    </w:p>
+    <w:p>
+      <w:pPr>
+        <w:rPr>
+          <w:rFonts w:cs="Times New Roman"/>
+          <w:color w:val="000000"/>
+          <w:lang w:val="fr-CH"/>
+        </w:rPr>
+      </w:pPr>
+      <w:r>
+        <w:rPr>
+          <w:lang w:val="fr-CH"/>
+        </w:rPr>
+        <w:t xml:space="preserve">D. R., « Invasion », </w:t>
+      </w:r>
+      <w:r>
+        <w:rPr>
+          <w:i/>
+          <w:lang w:val="fr-CH"/>
+        </w:rPr>
+        <w:t>L’Express</w:t>
+      </w:r>
+      <w:r>
+        <w:rPr>
+          <w:lang w:val="fr-CH"/>
+        </w:rPr>
+        <w:t>, 18 octobre 2007.</w:t>
+      </w:r>
+    </w:p>
+    <w:p>
+      <w:pPr>
+        <w:rPr>
+          <w:rFonts w:cs="Times New Roman"/>
+          <w:color w:val="000000"/>
+          <w:lang w:val="fr-CH"/>
+        </w:rPr>
+      </w:pPr>
+    </w:p>
+    <w:p>
+      <w:pPr>
+        <w:rPr>
+          <w:rFonts w:cs="Times New Roman"/>
+          <w:color w:val="000000"/>
+          <w:lang w:val="en-US"/>
+        </w:rPr>
+      </w:pPr>
+      <w:r>
+        <w:rPr>
+          <w:rFonts w:cs="Times New Roman"/>
+          <w:color w:val="000000"/>
+          <w:lang w:val="en-US"/>
+        </w:rPr>
+        <w:t xml:space="preserve">EBERT, Roger, « The Invasion », </w:t>
+      </w:r>
+      <w:r>
+        <w:rPr>
+          <w:rFonts w:cs="Times New Roman"/>
+          <w:i/>
+          <w:color w:val="000000"/>
+          <w:lang w:val="en-US"/>
+        </w:rPr>
+        <w:t>Chicago Sun-Times</w:t>
+      </w:r>
+      <w:r>
+        <w:rPr>
+          <w:rFonts w:cs="Times New Roman"/>
+          <w:color w:val="000000"/>
+          <w:lang w:val="en-US"/>
+        </w:rPr>
+        <w:t>, 16 ao</w:t>
+      </w:r>
+      <w:r>
+        <w:rPr>
+          <w:rFonts w:cs="Times New Roman"/>
+          <w:color w:val="000000"/>
+          <w:lang w:val="en-US"/>
+        </w:rPr>
+        <w:t>û</w:t>
+      </w:r>
+      <w:r>
+        <w:rPr>
+          <w:rFonts w:cs="Times New Roman"/>
+          <w:color w:val="000000"/>
+          <w:lang w:val="en-US"/>
+        </w:rPr>
+        <w:t>t 2007.</w:t>
+      </w:r>
+    </w:p>
+    <w:p>
+      <w:pPr>
+        <w:rPr>
+          <w:rFonts w:cs="Times New Roman"/>
+          <w:color w:val="000000"/>
+          <w:lang w:val="en-US"/>
+        </w:rPr>
+      </w:pPr>
+    </w:p>
+    <w:p>
+      <w:pPr>
+        <w:rPr>
+          <w:rFonts w:cs="Times New Roman"/>
+          <w:color w:val="000000"/>
+          <w:lang w:val="en-US"/>
+        </w:rPr>
+      </w:pPr>
+      <w:r>
+        <w:rPr>
+          <w:rFonts w:cs="Times New Roman"/>
+          <w:color w:val="000000"/>
+          <w:lang w:val="en-US"/>
+        </w:rPr>
+        <w:t xml:space="preserve">GLEIBERMAN, Owen, « The Invasion », </w:t>
+      </w:r>
+      <w:r>
+        <w:rPr>
+          <w:rFonts w:cs="Times New Roman"/>
+          <w:i/>
+          <w:color w:val="000000"/>
+          <w:lang w:val="en-US"/>
+        </w:rPr>
+        <w:t>Entertainment Weekly</w:t>
+      </w:r>
+      <w:r>
+        <w:rPr>
+          <w:rFonts w:cs="Times New Roman"/>
+          <w:color w:val="000000"/>
+          <w:lang w:val="en-US"/>
+        </w:rPr>
+        <w:t xml:space="preserve">, 24 </w:t>
+      </w:r>
+      <w:r>
+        <w:rPr>
+          <w:rFonts w:cs="Times New Roman"/>
+          <w:color w:val="000000"/>
+          <w:lang w:val="en-US"/>
+        </w:rPr>
+        <w:t xml:space="preserve">août </w:t>
+      </w:r>
+      <w:r>
+        <w:rPr>
+          <w:rFonts w:cs="Times New Roman"/>
+          <w:color w:val="000000"/>
+          <w:lang w:val="en-US"/>
+        </w:rPr>
+        <w:t>2007.</w:t>
+      </w:r>
+    </w:p>
+    <w:p>
+      <w:pPr>
+        <w:rPr>
+          <w:rFonts w:cs="Times New Roman"/>
+          <w:color w:val="000000"/>
+          <w:lang w:val="en-US"/>
+        </w:rPr>
+      </w:pPr>
+    </w:p>
+    <w:p>
+      <w:pPr>
+        <w:rPr>
+          <w:rFonts w:cs="Times New Roman"/>
+          <w:color w:val="000000"/>
+          <w:lang w:val="en-US"/>
+        </w:rPr>
+      </w:pPr>
+      <w:r>
+        <w:rPr>
+          <w:rFonts w:cs="Times New Roman"/>
+          <w:color w:val="000000"/>
+          <w:lang w:val="en-US"/>
+        </w:rPr>
+        <w:t xml:space="preserve">HARVEY, Dennis, « Bodies snatched, natch, in weak ‘Invasion’ clone », </w:t>
+      </w:r>
+      <w:r>
+        <w:rPr>
+          <w:rFonts w:cs="Times New Roman"/>
+          <w:i/>
+          <w:color w:val="000000"/>
+          <w:lang w:val="en-US"/>
+        </w:rPr>
+        <w:t>Variety</w:t>
+      </w:r>
+      <w:r>
+        <w:rPr>
+          <w:rFonts w:cs="Times New Roman"/>
+          <w:color w:val="000000"/>
+          <w:lang w:val="en-US"/>
+        </w:rPr>
+        <w:t xml:space="preserve">, 20 </w:t>
+      </w:r>
+      <w:r>
+        <w:rPr>
+          <w:rFonts w:cs="Times New Roman"/>
+          <w:color w:val="000000"/>
+          <w:lang w:val="en-US"/>
+        </w:rPr>
+        <w:t xml:space="preserve">août </w:t>
+      </w:r>
+      <w:r>
+        <w:rPr>
+          <w:rFonts w:cs="Times New Roman"/>
+          <w:color w:val="000000"/>
+          <w:lang w:val="en-US"/>
+        </w:rPr>
+        <w:t>2007.</w:t>
+      </w:r>
+    </w:p>
+    <w:p>
+      <w:pPr>
+        <w:rPr>
+          <w:rFonts w:cs="Times New Roman"/>
+          <w:color w:val="000000"/>
+          <w:lang w:val="en-US"/>
+        </w:rPr>
+      </w:pPr>
+    </w:p>
+    <w:p>
+      <w:pPr>
+        <w:rPr>
+          <w:rFonts w:cs="Times New Roman"/>
+          <w:color w:val="000000"/>
+          <w:lang w:val="fr-CH"/>
+        </w:rPr>
+      </w:pPr>
+      <w:r>
+        <w:rPr>
+          <w:rFonts w:cs="Times New Roman"/>
+          <w:color w:val="000000"/>
+          <w:lang w:val="fr-CH"/>
+        </w:rPr>
+        <w:t xml:space="preserve">J. M., </w:t>
+      </w:r>
+      <w:r>
+        <w:rPr>
+          <w:lang w:val="fr-CH"/>
+        </w:rPr>
+        <w:t xml:space="preserve">« Invasion », </w:t>
       </w:r>
       <w:r>
         <w:rPr>
@@ -10099,497 +11474,84 @@
         <w:rPr>
           <w:lang w:val="fr-CH"/>
         </w:rPr>
-        <w:t>, 16 mai 1993.</w:t>
-      </w:r>
-    </w:p>
-    <w:p>
-      <w:pPr>
-        <w:rPr>
-          <w:rFonts w:cs="Times New Roman"/>
-          <w:color w:val="000000"/>
-          <w:lang w:val="fr-CH"/>
-        </w:rPr>
-      </w:pPr>
-    </w:p>
-    <w:p>
-      <w:pPr>
-        <w:rPr>
-          <w:rFonts w:cs="Times New Roman"/>
-          <w:color w:val="000000"/>
-          <w:lang w:val="fr-CH"/>
-        </w:rPr>
-      </w:pPr>
-      <w:r>
-        <w:rPr>
-          <w:rFonts w:cs="Times New Roman"/>
-          <w:color w:val="000000"/>
-          <w:lang w:val="fr-CH"/>
-        </w:rPr>
-        <w:t xml:space="preserve">CIMENT, Michel, </w:t>
-      </w:r>
-      <w:r>
-        <w:rPr>
-          <w:lang w:val="fr-CH"/>
-        </w:rPr>
-        <w:t xml:space="preserve">« Voyages au pays de la paranoïa », </w:t>
-      </w:r>
-      <w:r>
-        <w:rPr>
-          <w:i/>
-          <w:lang w:val="fr-CH"/>
-        </w:rPr>
-        <w:t>Globe Hebdo</w:t>
-      </w:r>
-      <w:r>
-        <w:rPr>
-          <w:lang w:val="fr-CH"/>
-        </w:rPr>
-        <w:t>, 9 juin 1993.</w:t>
-      </w:r>
-    </w:p>
-    <w:p>
-      <w:pPr>
-        <w:rPr>
-          <w:rFonts w:cs="Times New Roman"/>
-          <w:color w:val="000000"/>
-          <w:lang w:val="fr-CH"/>
-        </w:rPr>
-      </w:pPr>
-    </w:p>
-    <w:p>
-      <w:pPr>
-        <w:rPr>
-          <w:lang w:val="fr-CH"/>
-        </w:rPr>
-      </w:pPr>
-      <w:r>
-        <w:rPr>
-          <w:lang w:val="fr-CH"/>
-        </w:rPr>
-        <w:t xml:space="preserve">COPPERMANN, Annie, « L’invasion des spaghettis décervelants », </w:t>
-      </w:r>
-      <w:r>
-        <w:rPr>
-          <w:i/>
-          <w:lang w:val="fr-CH"/>
-        </w:rPr>
-        <w:t>Les Échos</w:t>
-      </w:r>
-      <w:r>
-        <w:rPr>
-          <w:lang w:val="fr-CH"/>
-        </w:rPr>
-        <w:t>, 10 juin 1993.</w:t>
-      </w:r>
-    </w:p>
-    <w:p>
-      <w:pPr>
-        <w:rPr>
-          <w:lang w:val="fr-CH"/>
-        </w:rPr>
-      </w:pPr>
-    </w:p>
-    <w:p>
-      <w:pPr>
-        <w:rPr>
-          <w:lang w:val="en-US"/>
-        </w:rPr>
-      </w:pPr>
-      <w:r>
-        <w:rPr>
-          <w:lang w:val="en-US"/>
-        </w:rPr>
-        <w:t xml:space="preserve">EBERT, Roger, « Body Snatchers », </w:t>
-      </w:r>
-      <w:r>
-        <w:rPr>
-          <w:i/>
-          <w:lang w:val="en-US"/>
-        </w:rPr>
-        <w:t>Chicago Sun-Times</w:t>
-      </w:r>
-      <w:r>
-        <w:rPr>
-          <w:lang w:val="en-US"/>
-        </w:rPr>
-        <w:t>, 25 février 1994.</w:t>
-      </w:r>
-    </w:p>
-    <w:p>
-      <w:pPr>
-        <w:rPr>
-          <w:lang w:val="en-US"/>
-        </w:rPr>
-      </w:pPr>
-    </w:p>
-    <w:p>
-      <w:pPr>
-        <w:rPr>
-          <w:lang w:val="fr-CH"/>
-        </w:rPr>
-      </w:pPr>
-      <w:r>
-        <w:rPr>
-          <w:lang w:val="fr-CH"/>
-        </w:rPr>
-        <w:t xml:space="preserve">F., J.-M., « Déjà vus », </w:t>
-      </w:r>
-      <w:r>
-        <w:rPr>
-          <w:i/>
-          <w:lang w:val="fr-CH"/>
-        </w:rPr>
-        <w:t xml:space="preserve">Le </w:t>
-      </w:r>
-      <w:r>
-        <w:rPr>
-          <w:lang w:val="fr-CH"/>
-        </w:rPr>
-        <w:t>Monde, 18 mai 1993.</w:t>
-      </w:r>
-    </w:p>
-    <w:p>
-      <w:pPr>
-        <w:rPr>
-          <w:lang w:val="fr-CH"/>
-        </w:rPr>
-      </w:pPr>
-    </w:p>
-    <w:p>
-      <w:pPr>
-        <w:rPr>
-          <w:lang w:val="en-US"/>
-        </w:rPr>
-      </w:pPr>
-      <w:r>
-        <w:rPr>
-          <w:lang w:val="en-US"/>
-        </w:rPr>
-        <w:t xml:space="preserve">GLEIBERMAN, Owen, « Body Snatchers », </w:t>
-      </w:r>
-      <w:r>
-        <w:rPr>
-          <w:i/>
-          <w:lang w:val="en-US"/>
-        </w:rPr>
-        <w:t>Entertainment Weekly</w:t>
-      </w:r>
-      <w:r>
-        <w:rPr>
-          <w:lang w:val="en-US"/>
-        </w:rPr>
-        <w:t>, 11 février 1994.</w:t>
-      </w:r>
-    </w:p>
-    <w:p>
-      <w:pPr>
-        <w:rPr>
-          <w:lang w:val="en-US"/>
-        </w:rPr>
-      </w:pPr>
-    </w:p>
-    <w:p>
-      <w:pPr>
-        <w:rPr>
-          <w:lang w:val="fr-CH"/>
-        </w:rPr>
-      </w:pPr>
-      <w:r>
-        <w:rPr>
-          <w:lang w:val="fr-CH"/>
-        </w:rPr>
-        <w:t xml:space="preserve">GROUSSET, Jean-Paul, </w:t>
-      </w:r>
-      <w:r>
-        <w:rPr>
-          <w:rFonts w:cs="Times New Roman"/>
-          <w:color w:val="000000"/>
-          <w:lang w:val="fr-CH"/>
-        </w:rPr>
-        <w:t>« B</w:t>
-      </w:r>
-      <w:r>
-        <w:rPr>
-          <w:rFonts w:cs="Times New Roman"/>
-          <w:color w:val="000000"/>
-          <w:lang w:val="fr-CH"/>
-        </w:rPr>
-        <w:t xml:space="preserve">ody Snatchers. Ravage de cerveaux </w:t>
-      </w:r>
-      <w:r>
-        <w:rPr>
-          <w:rFonts w:cs="Times New Roman"/>
-          <w:color w:val="000000"/>
-          <w:lang w:val="fr-CH"/>
-        </w:rPr>
-        <w:t>»,</w:t>
-      </w:r>
-      <w:r>
-        <w:rPr>
-          <w:rFonts w:cs="Times New Roman"/>
-          <w:color w:val="000000"/>
-          <w:lang w:val="fr-CH"/>
-        </w:rPr>
-        <w:t xml:space="preserve"> </w:t>
-      </w:r>
-      <w:r>
-        <w:rPr>
-          <w:rFonts w:cs="Times New Roman"/>
-          <w:i/>
-          <w:color w:val="000000"/>
-          <w:lang w:val="fr-CH"/>
-        </w:rPr>
-        <w:t>Le Canard enchaîné</w:t>
-      </w:r>
-      <w:r>
-        <w:rPr>
-          <w:rFonts w:cs="Times New Roman"/>
-          <w:color w:val="000000"/>
-          <w:lang w:val="fr-CH"/>
-        </w:rPr>
-        <w:t>, 9 juin 1993.</w:t>
-      </w:r>
-    </w:p>
-    <w:p>
-      <w:pPr>
-        <w:rPr>
-          <w:lang w:val="fr-CH"/>
-        </w:rPr>
-      </w:pPr>
-    </w:p>
-    <w:p>
-      <w:pPr>
-        <w:rPr>
-          <w:lang w:val="en-US"/>
-        </w:rPr>
-      </w:pPr>
-      <w:r>
-        <w:rPr>
-          <w:lang w:val="en-US"/>
-        </w:rPr>
-        <w:t xml:space="preserve">HACKSTON, Ronnie, « Body Snatchers », </w:t>
-      </w:r>
-      <w:r>
-        <w:rPr>
-          <w:i/>
-          <w:lang w:val="en-US"/>
-        </w:rPr>
-        <w:t>Sight and Sound</w:t>
-      </w:r>
-      <w:r>
-        <w:rPr>
-          <w:lang w:val="en-US"/>
-        </w:rPr>
-        <w:t xml:space="preserve">, </w:t>
-      </w:r>
-      <w:r>
-        <w:rPr>
-          <w:lang w:val="en-US"/>
-        </w:rPr>
-        <w:t>Vol</w:t>
-      </w:r>
-      <w:r>
-        <w:rPr>
-          <w:lang w:val="en-US"/>
-        </w:rPr>
-        <w:t>.</w:t>
-      </w:r>
-      <w:r>
-        <w:rPr>
-          <w:lang w:val="en-US"/>
-        </w:rPr>
-        <w:t xml:space="preserve"> 14, No. 12, décembre 2004, p. 78.</w:t>
-      </w:r>
-    </w:p>
-    <w:p>
-      <w:pPr>
-        <w:rPr>
-          <w:lang w:val="en-US"/>
-        </w:rPr>
-      </w:pPr>
-    </w:p>
-    <w:p>
-      <w:pPr>
-        <w:rPr>
-          <w:lang w:val="en-US"/>
-        </w:rPr>
-      </w:pPr>
-      <w:r>
-        <w:rPr>
-          <w:lang w:val="en-US"/>
-        </w:rPr>
-        <w:t xml:space="preserve">HARRINGTON, Richard, « The Body Snatchers », </w:t>
-      </w:r>
-      <w:r>
-        <w:rPr>
-          <w:i/>
-          <w:lang w:val="en-US"/>
-        </w:rPr>
-        <w:t>The Washington Post</w:t>
-      </w:r>
-      <w:r>
-        <w:rPr>
-          <w:lang w:val="en-US"/>
-        </w:rPr>
-        <w:t>, 18 février 1994.</w:t>
-      </w:r>
-    </w:p>
-    <w:p>
-      <w:pPr>
-        <w:rPr>
-          <w:lang w:val="en-US"/>
-        </w:rPr>
-      </w:pPr>
-    </w:p>
-    <w:p>
-      <w:pPr>
-        <w:rPr>
-          <w:lang w:val="en-US"/>
-        </w:rPr>
-      </w:pPr>
-      <w:r>
-        <w:rPr>
-          <w:lang w:val="en-US"/>
-        </w:rPr>
-        <w:t>JAMES, Caryn, « Reviews/Film; The Pods Are at It Again: Hello! Anybody There? »</w:t>
-      </w:r>
-      <w:r>
-        <w:rPr>
-          <w:lang w:val="en-US"/>
-        </w:rPr>
-        <w:t xml:space="preserve">, </w:t>
-      </w:r>
-      <w:r>
-        <w:rPr>
-          <w:i/>
-          <w:lang w:val="en-US"/>
-        </w:rPr>
-        <w:t>The New York Times</w:t>
-      </w:r>
-      <w:r>
-        <w:rPr>
-          <w:lang w:val="en-US"/>
-        </w:rPr>
-        <w:t>, 4 février 1994.</w:t>
-      </w:r>
-    </w:p>
-    <w:p>
-      <w:pPr>
-        <w:rPr>
-          <w:lang w:val="en-US"/>
-        </w:rPr>
-      </w:pPr>
-    </w:p>
-    <w:p>
-      <w:pPr>
-        <w:rPr>
-          <w:lang w:val="fr-CH"/>
-        </w:rPr>
-      </w:pPr>
-      <w:r>
-        <w:rPr>
-          <w:lang w:val="fr-CH"/>
-        </w:rPr>
-        <w:t xml:space="preserve">JONQUET, François, « Abel Ferrara a soif de mal », </w:t>
-      </w:r>
-      <w:r>
-        <w:rPr>
-          <w:i/>
-          <w:lang w:val="fr-CH"/>
-        </w:rPr>
-        <w:t>Globe Hebdo</w:t>
-      </w:r>
-      <w:r>
-        <w:rPr>
-          <w:lang w:val="fr-CH"/>
-        </w:rPr>
-        <w:t>, 19 mai 1993.</w:t>
-      </w:r>
-    </w:p>
-    <w:p>
-      <w:pPr>
-        <w:rPr>
-          <w:lang w:val="fr-CH"/>
-        </w:rPr>
-      </w:pPr>
-    </w:p>
-    <w:p>
-      <w:pPr>
-        <w:rPr>
-          <w:lang w:val="fr-CH"/>
-        </w:rPr>
-      </w:pPr>
-      <w:r>
-        <w:rPr>
-          <w:lang w:val="fr-CH"/>
-        </w:rPr>
-        <w:t xml:space="preserve">LEFORT, Gérard, « Ferrara envahi par la flemme », </w:t>
-      </w:r>
-      <w:r>
-        <w:rPr>
-          <w:i/>
-          <w:lang w:val="fr-CH"/>
-        </w:rPr>
-        <w:t>Libération</w:t>
-      </w:r>
-      <w:r>
-        <w:rPr>
-          <w:lang w:val="fr-CH"/>
-        </w:rPr>
-        <w:t>, 17 mai 1993.</w:t>
-      </w:r>
-    </w:p>
-    <w:p>
-      <w:pPr>
-        <w:rPr>
-          <w:lang w:val="fr-CH"/>
-        </w:rPr>
-      </w:pPr>
-    </w:p>
-    <w:p>
-      <w:pPr>
-        <w:rPr>
-          <w:lang w:val="en-US"/>
-        </w:rPr>
-      </w:pPr>
-      <w:r>
-        <w:rPr>
-          <w:lang w:val="en-US"/>
-        </w:rPr>
-        <w:t xml:space="preserve">M. P., « The Body Snatchers », </w:t>
-      </w:r>
-      <w:r>
-        <w:rPr>
-          <w:i/>
-          <w:lang w:val="en-US"/>
-        </w:rPr>
-        <w:t>Le Point</w:t>
-      </w:r>
-      <w:r>
-        <w:rPr>
-          <w:lang w:val="en-US"/>
-        </w:rPr>
-        <w:t>, 12 juin 1993.</w:t>
-      </w:r>
-    </w:p>
-    <w:p>
-      <w:pPr>
-        <w:rPr>
-          <w:lang w:val="en-US"/>
-        </w:rPr>
-      </w:pPr>
-    </w:p>
-    <w:p>
-      <w:pPr>
-        <w:rPr>
-          <w:lang w:val="fr-CH"/>
-        </w:rPr>
-      </w:pPr>
-      <w:r>
-        <w:rPr>
-          <w:lang w:val="fr-CH"/>
-        </w:rPr>
-        <w:t xml:space="preserve">PHILLIPE, Claude-Jean, « Body Snatchers », </w:t>
+        <w:t>, 17 octobre 2007.</w:t>
+      </w:r>
+    </w:p>
+    <w:p>
+      <w:pPr>
+        <w:rPr>
+          <w:rFonts w:cs="Times New Roman"/>
+          <w:color w:val="000000"/>
+          <w:lang w:val="fr-CH"/>
+        </w:rPr>
+      </w:pPr>
+    </w:p>
+    <w:p>
+      <w:pPr>
+        <w:rPr>
+          <w:rFonts w:cs="Times New Roman"/>
+          <w:color w:val="000000"/>
+          <w:lang w:val="fr-CH"/>
+        </w:rPr>
+      </w:pPr>
+      <w:r>
+        <w:rPr>
+          <w:rFonts w:cs="Times New Roman"/>
+          <w:color w:val="000000"/>
+          <w:lang w:val="fr-CH"/>
+        </w:rPr>
+        <w:t xml:space="preserve">L. S., </w:t>
+      </w:r>
+      <w:r>
+        <w:rPr>
+          <w:lang w:val="fr-CH"/>
+        </w:rPr>
+        <w:t xml:space="preserve">« Invasion », </w:t>
+      </w:r>
+      <w:r>
+        <w:rPr>
+          <w:i/>
+          <w:lang w:val="fr-CH"/>
+        </w:rPr>
+        <w:t>Les Inrockuptibles</w:t>
+      </w:r>
+      <w:r>
+        <w:rPr>
+          <w:lang w:val="fr-CH"/>
+        </w:rPr>
+        <w:t>, 16 octobre 2007.</w:t>
+      </w:r>
+    </w:p>
+    <w:p>
+      <w:pPr>
+        <w:rPr>
+          <w:rFonts w:cs="Times New Roman"/>
+          <w:color w:val="000000"/>
+          <w:lang w:val="fr-CH"/>
+        </w:rPr>
+      </w:pPr>
+    </w:p>
+    <w:p>
+      <w:pPr>
+        <w:rPr>
+          <w:rFonts w:cs="Times New Roman"/>
+          <w:color w:val="000000"/>
+          <w:lang w:val="fr-CH"/>
+        </w:rPr>
+      </w:pPr>
+      <w:r>
+        <w:rPr>
+          <w:rFonts w:cs="Times New Roman"/>
+          <w:color w:val="000000"/>
+          <w:lang w:val="fr-CH"/>
+        </w:rPr>
+        <w:t xml:space="preserve">MORTEZ, Pierre, </w:t>
+      </w:r>
+      <w:r>
+        <w:rPr>
+          <w:lang w:val="fr-CH"/>
+        </w:rPr>
+        <w:t xml:space="preserve">« Nicole Kidman. Invasion », </w:t>
       </w:r>
       <w:r>
         <w:rPr>
@@ -10602,1014 +11564,210 @@
         <w:rPr>
           <w:lang w:val="fr-CH"/>
         </w:rPr>
-        <w:t>, 17 mai 1993.</w:t>
-      </w:r>
-    </w:p>
-    <w:p>
-      <w:pPr>
-        <w:rPr>
-          <w:lang w:val="fr-CH"/>
-        </w:rPr>
-      </w:pPr>
-    </w:p>
-    <w:p>
-      <w:pPr>
-        <w:rPr>
-          <w:lang w:val="fr-CH"/>
-        </w:rPr>
-      </w:pPr>
-      <w:r>
-        <w:rPr>
-          <w:lang w:val="fr-CH"/>
-        </w:rPr>
-        <w:t xml:space="preserve">REMY, Vincent, « Body Snatchers », </w:t>
-      </w:r>
-      <w:r>
-        <w:rPr>
-          <w:i/>
-          <w:lang w:val="fr-CH"/>
-        </w:rPr>
-        <w:t>Télérama</w:t>
-      </w:r>
-      <w:r>
-        <w:rPr>
-          <w:lang w:val="fr-CH"/>
-        </w:rPr>
-        <w:t>, 9 juin 1993.</w:t>
-      </w:r>
-    </w:p>
-    <w:p>
-      <w:pPr>
-        <w:rPr>
-          <w:lang w:val="fr-CH"/>
-        </w:rPr>
-      </w:pPr>
-    </w:p>
-    <w:p>
-      <w:pPr>
-        <w:rPr>
-          <w:lang w:val="fr-CH"/>
-        </w:rPr>
-      </w:pPr>
-      <w:r>
-        <w:rPr>
-          <w:lang w:val="fr-CH"/>
-        </w:rPr>
-        <w:t xml:space="preserve">ROY, Jean, « Des images chocs pour une parabole sur l’intolérance », </w:t>
-      </w:r>
-      <w:r>
-        <w:rPr>
-          <w:i/>
-          <w:lang w:val="fr-CH"/>
-        </w:rPr>
-        <w:t>L’Humanité</w:t>
-      </w:r>
-      <w:r>
-        <w:rPr>
-          <w:lang w:val="fr-CH"/>
-        </w:rPr>
-        <w:t>, 19 mai 1993.</w:t>
-      </w:r>
-    </w:p>
-    <w:p>
-      <w:pPr>
-        <w:rPr>
-          <w:lang w:val="fr-CH"/>
-        </w:rPr>
-      </w:pPr>
-    </w:p>
-    <w:p>
-      <w:pPr>
-        <w:rPr>
-          <w:lang w:val="fr-CH"/>
-        </w:rPr>
-      </w:pPr>
-      <w:r>
-        <w:rPr>
-          <w:lang w:val="fr-CH"/>
-        </w:rPr>
-        <w:t>WACHTHAUSEN,  Jean-Luc, « Abel Ferrar</w:t>
-      </w:r>
-      <w:r>
-        <w:rPr>
-          <w:lang w:val="fr-CH"/>
-        </w:rPr>
-        <w:t>a</w:t>
-      </w:r>
-      <w:r>
-        <w:rPr>
-          <w:lang w:val="fr-CH"/>
-        </w:rPr>
-        <w:t xml:space="preserve">, un allumé chez les martiens », </w:t>
-      </w:r>
-      <w:r>
-        <w:rPr>
-          <w:i/>
-          <w:lang w:val="fr-CH"/>
-        </w:rPr>
-        <w:t>Le Figaro</w:t>
-      </w:r>
-      <w:r>
-        <w:rPr>
-          <w:lang w:val="fr-CH"/>
-        </w:rPr>
-        <w:t>, 15 mai 1993.</w:t>
-      </w:r>
-    </w:p>
-    <w:p>
-      <w:pPr>
-        <w:rPr>
-          <w:lang w:val="fr-CH"/>
-        </w:rPr>
-      </w:pPr>
-    </w:p>
-    <w:p>
-      <w:pPr>
-        <w:rPr>
-          <w:lang w:val="en-US"/>
-        </w:rPr>
-      </w:pPr>
-      <w:r>
-        <w:rPr>
-          <w:lang w:val="en-US"/>
-        </w:rPr>
-        <w:t xml:space="preserve">WAXMAN, Sharon, « The Body Snatchers », </w:t>
-      </w:r>
-      <w:r>
-        <w:rPr>
-          <w:i/>
-          <w:lang w:val="en-US"/>
-        </w:rPr>
-        <w:t>The Washington Post</w:t>
-      </w:r>
-      <w:r>
-        <w:rPr>
-          <w:lang w:val="en-US"/>
-        </w:rPr>
-        <w:t>, 17 mai 1993.</w:t>
-      </w:r>
-    </w:p>
-    <w:p>
-      <w:pPr>
-        <w:rPr>
-          <w:lang w:val="en-US"/>
-        </w:rPr>
-      </w:pPr>
-    </w:p>
-    <w:p>
-      <w:pPr>
-        <w:rPr>
-          <w:rFonts w:cs="Times New Roman"/>
-          <w:b/>
-          <w:color w:val="000000"/>
-          <w:lang w:val="fr-CH"/>
-        </w:rPr>
-      </w:pPr>
-      <w:r>
-        <w:rPr>
-          <w:rFonts w:cs="Times New Roman"/>
-          <w:b/>
+        <w:t>, 18 octobre 2007.</w:t>
+      </w:r>
+    </w:p>
+    <w:p>
+      <w:pPr>
+        <w:rPr>
+          <w:rFonts w:cs="Times New Roman"/>
+          <w:color w:val="000000"/>
+          <w:lang w:val="fr-CH"/>
+        </w:rPr>
+      </w:pPr>
+    </w:p>
+    <w:p>
+      <w:pPr>
+        <w:rPr>
+          <w:rFonts w:cs="Times New Roman"/>
+          <w:color w:val="000000"/>
+          <w:lang w:val="en-US"/>
+        </w:rPr>
+      </w:pPr>
+      <w:r>
+        <w:rPr>
+          <w:rFonts w:cs="Times New Roman"/>
+          <w:color w:val="000000"/>
+          <w:lang w:val="en-US"/>
+        </w:rPr>
+        <w:t xml:space="preserve">PHIPPS, Keith, « The Invasion », </w:t>
+      </w:r>
+      <w:r>
+        <w:rPr>
+          <w:rFonts w:cs="Times New Roman"/>
+          <w:i/>
+          <w:color w:val="000000"/>
+          <w:lang w:val="en-US"/>
+        </w:rPr>
+        <w:t>The A.V. Club</w:t>
+      </w:r>
+      <w:r>
+        <w:rPr>
+          <w:rFonts w:cs="Times New Roman"/>
+          <w:color w:val="000000"/>
+          <w:lang w:val="en-US"/>
+        </w:rPr>
+        <w:t xml:space="preserve">, 17 </w:t>
+      </w:r>
+      <w:r>
+        <w:rPr>
+          <w:rFonts w:cs="Times New Roman"/>
+          <w:color w:val="000000"/>
+          <w:lang w:val="en-US"/>
+        </w:rPr>
+        <w:t xml:space="preserve">août </w:t>
+      </w:r>
+      <w:r>
+        <w:rPr>
+          <w:rFonts w:cs="Times New Roman"/>
+          <w:color w:val="000000"/>
+          <w:lang w:val="en-US"/>
+        </w:rPr>
+        <w:t>2007.</w:t>
+      </w:r>
+    </w:p>
+    <w:p>
+      <w:pPr>
+        <w:rPr>
+          <w:rFonts w:cs="Times New Roman"/>
+          <w:color w:val="000000"/>
+          <w:lang w:val="en-US"/>
+        </w:rPr>
+      </w:pPr>
+    </w:p>
+    <w:p>
+      <w:pPr>
+        <w:rPr>
+          <w:rFonts w:cs="Times New Roman"/>
+          <w:color w:val="000000"/>
+          <w:lang w:val="en-US"/>
+        </w:rPr>
+      </w:pPr>
+      <w:r>
+        <w:rPr>
+          <w:rFonts w:cs="Times New Roman"/>
+          <w:color w:val="000000"/>
+          <w:lang w:val="en-US"/>
+        </w:rPr>
+        <w:t xml:space="preserve">ROSENBAUM, Jonathan, « The Invasion », </w:t>
+      </w:r>
+      <w:r>
+        <w:rPr>
+          <w:rFonts w:cs="Times New Roman"/>
+          <w:i/>
+          <w:color w:val="000000"/>
+          <w:lang w:val="en-US"/>
+        </w:rPr>
+        <w:t>The Chicago Reader</w:t>
+      </w:r>
+      <w:r>
+        <w:rPr>
+          <w:rFonts w:cs="Times New Roman"/>
+          <w:color w:val="000000"/>
+          <w:lang w:val="en-US"/>
+        </w:rPr>
+        <w:t xml:space="preserve">, 16 </w:t>
+      </w:r>
+      <w:r>
+        <w:rPr>
+          <w:rFonts w:cs="Times New Roman"/>
+          <w:color w:val="000000"/>
+          <w:lang w:val="en-US"/>
+        </w:rPr>
+        <w:t xml:space="preserve">août </w:t>
+      </w:r>
+      <w:r>
+        <w:rPr>
+          <w:rFonts w:cs="Times New Roman"/>
+          <w:color w:val="000000"/>
+          <w:lang w:val="en-US"/>
+        </w:rPr>
+        <w:t>2007.</w:t>
+      </w:r>
+    </w:p>
+    <w:p>
+      <w:pPr>
+        <w:rPr>
+          <w:rFonts w:cs="Times New Roman"/>
+          <w:color w:val="000000"/>
+          <w:lang w:val="en-US"/>
+        </w:rPr>
+      </w:pPr>
+    </w:p>
+    <w:p>
+      <w:pPr>
+        <w:rPr>
+          <w:rFonts w:cs="Times New Roman"/>
+          <w:color w:val="000000"/>
+          <w:lang w:val="en-US"/>
+        </w:rPr>
+      </w:pPr>
+      <w:r>
+        <w:rPr>
+          <w:rFonts w:cs="Times New Roman"/>
+          <w:color w:val="000000"/>
+          <w:lang w:val="en-US"/>
+        </w:rPr>
+        <w:t xml:space="preserve">STEVENS, Dana, « Invasions of the Iraq War Metaphors », </w:t>
+      </w:r>
+      <w:r>
+        <w:rPr>
+          <w:rFonts w:cs="Times New Roman"/>
+          <w:i/>
+          <w:color w:val="000000"/>
+          <w:lang w:val="en-US"/>
+        </w:rPr>
+        <w:t>Slate</w:t>
+      </w:r>
+      <w:r>
+        <w:rPr>
+          <w:rFonts w:cs="Times New Roman"/>
+          <w:color w:val="000000"/>
+          <w:lang w:val="en-US"/>
+        </w:rPr>
+        <w:t xml:space="preserve">, 17 </w:t>
+      </w:r>
+      <w:r>
+        <w:rPr>
+          <w:rFonts w:cs="Times New Roman"/>
+          <w:color w:val="000000"/>
+          <w:lang w:val="en-US"/>
+        </w:rPr>
+        <w:t xml:space="preserve">août </w:t>
+      </w:r>
+      <w:r>
+        <w:rPr>
+          <w:rFonts w:cs="Times New Roman"/>
+          <w:color w:val="000000"/>
+          <w:lang w:val="en-US"/>
+        </w:rPr>
+        <w:t>2007.</w:t>
+      </w:r>
+    </w:p>
+    <w:p>
+      <w:pPr>
+        <w:rPr>
+          <w:rFonts w:cs="Times New Roman"/>
+          <w:color w:val="000000"/>
+          <w:lang w:val="en-US"/>
+        </w:rPr>
+      </w:pPr>
+    </w:p>
+    <w:p>
+      <w:pPr>
+        <w:rPr>
+          <w:rFonts w:cs="Times New Roman"/>
+          <w:color w:val="000000"/>
+          <w:lang w:val="fr-CH"/>
+        </w:rPr>
+      </w:pPr>
+      <w:r>
+        <w:rPr>
+          <w:rFonts w:cs="Times New Roman"/>
           <w:color w:val="000000"/>
           <w:lang w:val="fr-CH"/>
         </w:rPr>
         <w:lastRenderedPageBreak/>
-        <w:t>The Invasion [2007] :</w:t>
-      </w:r>
-    </w:p>
-    <w:p>
-      <w:pPr>
-        <w:rPr>
-          <w:rFonts w:cs="Times New Roman"/>
-          <w:b/>
-          <w:color w:val="000000"/>
-          <w:lang w:val="fr-CH"/>
-        </w:rPr>
-      </w:pPr>
-    </w:p>
-    <w:p>
-      <w:pPr>
-        <w:rPr>
-          <w:lang w:val="fr-CH"/>
-        </w:rPr>
-      </w:pPr>
-      <w:r>
-        <w:rPr>
-          <w:rFonts w:cs="Times New Roman"/>
-          <w:color w:val="000000"/>
-          <w:lang w:val="fr-CH"/>
-        </w:rPr>
-        <w:t xml:space="preserve">A. B., </w:t>
-      </w:r>
-      <w:r>
-        <w:rPr>
-          <w:lang w:val="fr-CH"/>
-        </w:rPr>
-        <w:t xml:space="preserve">« Invasion », </w:t>
-      </w:r>
-      <w:r>
-        <w:rPr>
-          <w:i/>
-          <w:lang w:val="fr-CH"/>
-        </w:rPr>
-        <w:t>Le Figaro magazine</w:t>
-      </w:r>
-      <w:r>
-        <w:rPr>
-          <w:lang w:val="fr-CH"/>
-        </w:rPr>
-        <w:t>, 19 octobre 2007.</w:t>
-      </w:r>
-    </w:p>
-    <w:p>
-      <w:pPr>
-        <w:rPr>
-          <w:lang w:val="fr-CH"/>
-        </w:rPr>
-      </w:pPr>
-    </w:p>
-    <w:p>
-      <w:pPr>
-        <w:rPr>
-          <w:rFonts w:cs="Times New Roman"/>
-          <w:color w:val="000000"/>
-          <w:lang w:val="en-US"/>
-        </w:rPr>
-      </w:pPr>
-      <w:r>
-        <w:rPr>
-          <w:lang w:val="en-US"/>
-        </w:rPr>
-        <w:t xml:space="preserve">BAYON, « Invasion », </w:t>
-      </w:r>
-      <w:r>
-        <w:rPr>
-          <w:i/>
-          <w:lang w:val="en-US"/>
-        </w:rPr>
-        <w:t>Libération</w:t>
-      </w:r>
-      <w:r>
-        <w:rPr>
-          <w:lang w:val="en-US"/>
-        </w:rPr>
-        <w:t>, 17 octobre 2007.</w:t>
-      </w:r>
-    </w:p>
-    <w:p>
-      <w:pPr>
-        <w:rPr>
-          <w:rFonts w:cs="Times New Roman"/>
-          <w:color w:val="000000"/>
-          <w:lang w:val="en-US"/>
-        </w:rPr>
-      </w:pPr>
-    </w:p>
-    <w:p>
-      <w:pPr>
-        <w:rPr>
-          <w:rFonts w:cs="Times New Roman"/>
-          <w:color w:val="000000"/>
-          <w:lang w:val="en-US"/>
-        </w:rPr>
-      </w:pPr>
-      <w:r>
-        <w:rPr>
-          <w:rFonts w:cs="Times New Roman"/>
-          <w:color w:val="000000"/>
-          <w:lang w:val="en-US"/>
-        </w:rPr>
-        <w:t xml:space="preserve">BURR, Ty, « Creative compromises are the real enemy in ‘Invasion’ », </w:t>
-      </w:r>
-      <w:r>
-        <w:rPr>
-          <w:rFonts w:cs="Times New Roman"/>
-          <w:i/>
-          <w:color w:val="000000"/>
-          <w:lang w:val="en-US"/>
-        </w:rPr>
-        <w:t>The Globe</w:t>
-      </w:r>
-      <w:r>
-        <w:rPr>
-          <w:rFonts w:cs="Times New Roman"/>
-          <w:color w:val="000000"/>
-          <w:lang w:val="en-US"/>
-        </w:rPr>
-        <w:t xml:space="preserve">, 17 </w:t>
-      </w:r>
-      <w:r>
-        <w:rPr>
-          <w:rFonts w:cs="Times New Roman"/>
-          <w:color w:val="000000"/>
-          <w:lang w:val="en-US"/>
-        </w:rPr>
-        <w:t xml:space="preserve">août </w:t>
-      </w:r>
-      <w:r>
-        <w:rPr>
-          <w:rFonts w:cs="Times New Roman"/>
-          <w:color w:val="000000"/>
-          <w:lang w:val="en-US"/>
-        </w:rPr>
-        <w:t>2007.</w:t>
-      </w:r>
-    </w:p>
-    <w:p>
-      <w:pPr>
-        <w:rPr>
-          <w:rFonts w:cs="Times New Roman"/>
-          <w:color w:val="000000"/>
-          <w:lang w:val="en-US"/>
-        </w:rPr>
-      </w:pPr>
-    </w:p>
-    <w:p>
-      <w:pPr>
-        <w:rPr>
-          <w:rFonts w:cs="Times New Roman"/>
-          <w:color w:val="000000"/>
-          <w:lang w:val="fr-CH"/>
-        </w:rPr>
-      </w:pPr>
-      <w:r>
-        <w:rPr>
-          <w:rFonts w:cs="Times New Roman"/>
-          <w:color w:val="000000"/>
-          <w:lang w:val="fr-CH"/>
-        </w:rPr>
-        <w:t xml:space="preserve">COUSTON, Jérémie, </w:t>
-      </w:r>
-      <w:r>
-        <w:rPr>
-          <w:lang w:val="fr-CH"/>
-        </w:rPr>
-        <w:t xml:space="preserve">« Invasion d’Olivier </w:t>
-      </w:r>
-      <w:r>
-        <w:rPr>
-          <w:lang w:val="fr-CH"/>
-        </w:rPr>
-        <w:t>Hirschbiegel</w:t>
-      </w:r>
-      <w:r>
-        <w:rPr>
-          <w:lang w:val="fr-CH"/>
-        </w:rPr>
-        <w:t xml:space="preserve"> </w:t>
-      </w:r>
-      <w:r>
-        <w:rPr>
-          <w:lang w:val="fr-CH"/>
-        </w:rPr>
-        <w:t xml:space="preserve">», </w:t>
-      </w:r>
-      <w:r>
-        <w:rPr>
-          <w:i/>
-          <w:lang w:val="fr-CH"/>
-        </w:rPr>
-        <w:t>Télérama</w:t>
-      </w:r>
-      <w:r>
-        <w:rPr>
-          <w:lang w:val="fr-CH"/>
-        </w:rPr>
-        <w:t>, 24 octobre 2007.</w:t>
-      </w:r>
-    </w:p>
-    <w:p>
-      <w:pPr>
-        <w:rPr>
-          <w:rFonts w:cs="Times New Roman"/>
-          <w:color w:val="000000"/>
-          <w:lang w:val="fr-CH"/>
-        </w:rPr>
-      </w:pPr>
-    </w:p>
-    <w:p>
-      <w:pPr>
-        <w:rPr>
-          <w:rFonts w:cs="Times New Roman"/>
-          <w:color w:val="000000"/>
-          <w:lang w:val="en-US"/>
-        </w:rPr>
-      </w:pPr>
-      <w:r>
-        <w:rPr>
-          <w:rFonts w:cs="Times New Roman"/>
-          <w:color w:val="000000"/>
-          <w:lang w:val="en-US"/>
-        </w:rPr>
-        <w:t xml:space="preserve">COVERT, Colin, « Movie review: Please, not another ‘Invasion’ », </w:t>
-      </w:r>
-      <w:r>
-        <w:rPr>
-          <w:rFonts w:cs="Times New Roman"/>
-          <w:i/>
-          <w:color w:val="000000"/>
-          <w:lang w:val="en-US"/>
-        </w:rPr>
-        <w:t>McClatchy Tribute Business News</w:t>
-      </w:r>
-      <w:r>
-        <w:rPr>
-          <w:rFonts w:cs="Times New Roman"/>
-          <w:color w:val="000000"/>
-          <w:lang w:val="en-US"/>
-        </w:rPr>
-        <w:t>, 17 aout 2007.</w:t>
-      </w:r>
-    </w:p>
-    <w:p>
-      <w:pPr>
-        <w:rPr>
-          <w:rFonts w:cs="Times New Roman"/>
-          <w:color w:val="000000"/>
-          <w:lang w:val="en-US"/>
-        </w:rPr>
-      </w:pPr>
-    </w:p>
-    <w:p>
-      <w:pPr>
-        <w:rPr>
-          <w:lang w:val="fr-CH"/>
-        </w:rPr>
-      </w:pPr>
-      <w:r>
-        <w:rPr>
-          <w:rFonts w:cs="Times New Roman"/>
-          <w:color w:val="000000"/>
-          <w:lang w:val="fr-CH"/>
-        </w:rPr>
-        <w:t xml:space="preserve">D. F., </w:t>
-      </w:r>
-      <w:r>
-        <w:rPr>
-          <w:lang w:val="fr-CH"/>
-        </w:rPr>
-        <w:t xml:space="preserve">« Invasion », </w:t>
-      </w:r>
-      <w:r>
-        <w:rPr>
-          <w:i/>
-          <w:lang w:val="fr-CH"/>
-        </w:rPr>
-        <w:t>Le Canard enchaîné</w:t>
-      </w:r>
-      <w:r>
-        <w:rPr>
-          <w:lang w:val="fr-CH"/>
-        </w:rPr>
-        <w:t>, 17 octobre 2007.</w:t>
-      </w:r>
-    </w:p>
-    <w:p>
-      <w:pPr>
-        <w:rPr>
-          <w:lang w:val="fr-CH"/>
-        </w:rPr>
-      </w:pPr>
-    </w:p>
-    <w:p>
-      <w:pPr>
-        <w:rPr>
-          <w:rFonts w:cs="Times New Roman"/>
-          <w:color w:val="000000"/>
-          <w:lang w:val="fr-CH"/>
-        </w:rPr>
-      </w:pPr>
-      <w:r>
-        <w:rPr>
-          <w:lang w:val="fr-CH"/>
-        </w:rPr>
-        <w:t xml:space="preserve">D. R., « Invasion », </w:t>
-      </w:r>
-      <w:r>
-        <w:rPr>
-          <w:i/>
-          <w:lang w:val="fr-CH"/>
-        </w:rPr>
-        <w:t>L’Express</w:t>
-      </w:r>
-      <w:r>
-        <w:rPr>
-          <w:lang w:val="fr-CH"/>
-        </w:rPr>
-        <w:t>, 18 octobre 2007.</w:t>
-      </w:r>
-    </w:p>
-    <w:p>
-      <w:pPr>
-        <w:rPr>
-          <w:rFonts w:cs="Times New Roman"/>
-          <w:color w:val="000000"/>
-          <w:lang w:val="fr-CH"/>
-        </w:rPr>
-      </w:pPr>
-    </w:p>
-    <w:p>
-      <w:pPr>
-        <w:rPr>
-          <w:rFonts w:cs="Times New Roman"/>
-          <w:color w:val="000000"/>
-          <w:lang w:val="en-US"/>
-        </w:rPr>
-      </w:pPr>
-      <w:r>
-        <w:rPr>
-          <w:rFonts w:cs="Times New Roman"/>
-          <w:color w:val="000000"/>
-          <w:lang w:val="en-US"/>
-        </w:rPr>
-        <w:t xml:space="preserve">EBERT, Roger, « The Invasion », </w:t>
-      </w:r>
-      <w:r>
-        <w:rPr>
-          <w:rFonts w:cs="Times New Roman"/>
-          <w:i/>
-          <w:color w:val="000000"/>
-          <w:lang w:val="en-US"/>
-        </w:rPr>
-        <w:t>Chicago Sun-Times</w:t>
-      </w:r>
-      <w:r>
-        <w:rPr>
-          <w:rFonts w:cs="Times New Roman"/>
-          <w:color w:val="000000"/>
-          <w:lang w:val="en-US"/>
-        </w:rPr>
-        <w:t>, 16 ao</w:t>
-      </w:r>
-      <w:r>
-        <w:rPr>
-          <w:rFonts w:cs="Times New Roman"/>
-          <w:color w:val="000000"/>
-          <w:lang w:val="en-US"/>
-        </w:rPr>
-        <w:t>û</w:t>
-      </w:r>
-      <w:r>
-        <w:rPr>
-          <w:rFonts w:cs="Times New Roman"/>
-          <w:color w:val="000000"/>
-          <w:lang w:val="en-US"/>
-        </w:rPr>
-        <w:t>t 2007.</w:t>
-      </w:r>
-    </w:p>
-    <w:p>
-      <w:pPr>
-        <w:rPr>
-          <w:rFonts w:cs="Times New Roman"/>
-          <w:color w:val="000000"/>
-          <w:lang w:val="en-US"/>
-        </w:rPr>
-      </w:pPr>
-    </w:p>
-    <w:p>
-      <w:pPr>
-        <w:rPr>
-          <w:rFonts w:cs="Times New Roman"/>
-          <w:color w:val="000000"/>
-          <w:lang w:val="en-US"/>
-        </w:rPr>
-      </w:pPr>
-      <w:r>
-        <w:rPr>
-          <w:rFonts w:cs="Times New Roman"/>
-          <w:color w:val="000000"/>
-          <w:lang w:val="en-US"/>
-        </w:rPr>
-        <w:t xml:space="preserve">GLEIBERMAN, Owen, « The Invasion », </w:t>
-      </w:r>
-      <w:r>
-        <w:rPr>
-          <w:rFonts w:cs="Times New Roman"/>
-          <w:i/>
-          <w:color w:val="000000"/>
-          <w:lang w:val="en-US"/>
-        </w:rPr>
-        <w:t>Entertainment Weekly</w:t>
-      </w:r>
-      <w:r>
-        <w:rPr>
-          <w:rFonts w:cs="Times New Roman"/>
-          <w:color w:val="000000"/>
-          <w:lang w:val="en-US"/>
-        </w:rPr>
-        <w:t xml:space="preserve">, 24 </w:t>
-      </w:r>
-      <w:r>
-        <w:rPr>
-          <w:rFonts w:cs="Times New Roman"/>
-          <w:color w:val="000000"/>
-          <w:lang w:val="en-US"/>
-        </w:rPr>
-        <w:t xml:space="preserve">août </w:t>
-      </w:r>
-      <w:r>
-        <w:rPr>
-          <w:rFonts w:cs="Times New Roman"/>
-          <w:color w:val="000000"/>
-          <w:lang w:val="en-US"/>
-        </w:rPr>
-        <w:t>2007.</w:t>
-      </w:r>
-    </w:p>
-    <w:p>
-      <w:pPr>
-        <w:rPr>
-          <w:rFonts w:cs="Times New Roman"/>
-          <w:color w:val="000000"/>
-          <w:lang w:val="en-US"/>
-        </w:rPr>
-      </w:pPr>
-    </w:p>
-    <w:p>
-      <w:pPr>
-        <w:rPr>
-          <w:rFonts w:cs="Times New Roman"/>
-          <w:color w:val="000000"/>
-          <w:lang w:val="en-US"/>
-        </w:rPr>
-      </w:pPr>
-      <w:r>
-        <w:rPr>
-          <w:rFonts w:cs="Times New Roman"/>
-          <w:color w:val="000000"/>
-          <w:lang w:val="en-US"/>
-        </w:rPr>
-        <w:t xml:space="preserve">HARVEY, Dennis, « Bodies snatched, natch, in weak ‘Invasion’ clone », </w:t>
-      </w:r>
-      <w:r>
-        <w:rPr>
-          <w:rFonts w:cs="Times New Roman"/>
-          <w:i/>
-          <w:color w:val="000000"/>
-          <w:lang w:val="en-US"/>
-        </w:rPr>
-        <w:t>Variety</w:t>
-      </w:r>
-      <w:r>
-        <w:rPr>
-          <w:rFonts w:cs="Times New Roman"/>
-          <w:color w:val="000000"/>
-          <w:lang w:val="en-US"/>
-        </w:rPr>
-        <w:t xml:space="preserve">, 20 </w:t>
-      </w:r>
-      <w:r>
-        <w:rPr>
-          <w:rFonts w:cs="Times New Roman"/>
-          <w:color w:val="000000"/>
-          <w:lang w:val="en-US"/>
-        </w:rPr>
-        <w:t xml:space="preserve">août </w:t>
-      </w:r>
-      <w:r>
-        <w:rPr>
-          <w:rFonts w:cs="Times New Roman"/>
-          <w:color w:val="000000"/>
-          <w:lang w:val="en-US"/>
-        </w:rPr>
-        <w:t>2007.</w:t>
-      </w:r>
-    </w:p>
-    <w:p>
-      <w:pPr>
-        <w:rPr>
-          <w:rFonts w:cs="Times New Roman"/>
-          <w:color w:val="000000"/>
-          <w:lang w:val="en-US"/>
-        </w:rPr>
-      </w:pPr>
-    </w:p>
-    <w:p>
-      <w:pPr>
-        <w:rPr>
-          <w:rFonts w:cs="Times New Roman"/>
-          <w:color w:val="000000"/>
-          <w:lang w:val="fr-CH"/>
-        </w:rPr>
-      </w:pPr>
-      <w:r>
-        <w:rPr>
-          <w:rFonts w:cs="Times New Roman"/>
-          <w:color w:val="000000"/>
-          <w:lang w:val="fr-CH"/>
-        </w:rPr>
-        <w:t xml:space="preserve">J. M., </w:t>
-      </w:r>
-      <w:r>
-        <w:rPr>
-          <w:lang w:val="fr-CH"/>
-        </w:rPr>
-        <w:t xml:space="preserve">« Invasion », </w:t>
-      </w:r>
-      <w:r>
-        <w:rPr>
-          <w:i/>
-          <w:lang w:val="fr-CH"/>
-        </w:rPr>
-        <w:t>Le Monde</w:t>
-      </w:r>
-      <w:r>
-        <w:rPr>
-          <w:lang w:val="fr-CH"/>
-        </w:rPr>
-        <w:t>, 17 octobre 2007.</w:t>
-      </w:r>
-    </w:p>
-    <w:p>
-      <w:pPr>
-        <w:rPr>
-          <w:rFonts w:cs="Times New Roman"/>
-          <w:color w:val="000000"/>
-          <w:lang w:val="fr-CH"/>
-        </w:rPr>
-      </w:pPr>
-    </w:p>
-    <w:p>
-      <w:pPr>
-        <w:rPr>
-          <w:rFonts w:cs="Times New Roman"/>
-          <w:color w:val="000000"/>
-          <w:lang w:val="fr-CH"/>
-        </w:rPr>
-      </w:pPr>
-      <w:r>
-        <w:rPr>
-          <w:rFonts w:cs="Times New Roman"/>
-          <w:color w:val="000000"/>
-          <w:lang w:val="fr-CH"/>
-        </w:rPr>
-        <w:t xml:space="preserve">L. S., </w:t>
-      </w:r>
-      <w:r>
-        <w:rPr>
-          <w:lang w:val="fr-CH"/>
-        </w:rPr>
-        <w:t xml:space="preserve">« Invasion », </w:t>
-      </w:r>
-      <w:r>
-        <w:rPr>
-          <w:i/>
-          <w:lang w:val="fr-CH"/>
-        </w:rPr>
-        <w:t>Les Inrockuptibles</w:t>
-      </w:r>
-      <w:r>
-        <w:rPr>
-          <w:lang w:val="fr-CH"/>
-        </w:rPr>
-        <w:t>, 16 octobre 2007.</w:t>
-      </w:r>
-    </w:p>
-    <w:p>
-      <w:pPr>
-        <w:rPr>
-          <w:rFonts w:cs="Times New Roman"/>
-          <w:color w:val="000000"/>
-          <w:lang w:val="fr-CH"/>
-        </w:rPr>
-      </w:pPr>
-    </w:p>
-    <w:p>
-      <w:pPr>
-        <w:rPr>
-          <w:rFonts w:cs="Times New Roman"/>
-          <w:color w:val="000000"/>
-          <w:lang w:val="fr-CH"/>
-        </w:rPr>
-      </w:pPr>
-      <w:r>
-        <w:rPr>
-          <w:rFonts w:cs="Times New Roman"/>
-          <w:color w:val="000000"/>
-          <w:lang w:val="fr-CH"/>
-        </w:rPr>
-        <w:t xml:space="preserve">MORTEZ, Pierre, </w:t>
-      </w:r>
-      <w:r>
-        <w:rPr>
-          <w:lang w:val="fr-CH"/>
-        </w:rPr>
-        <w:t xml:space="preserve">« Nicole Kidman. Invasion », </w:t>
-      </w:r>
-      <w:r>
-        <w:rPr>
-          <w:i/>
-          <w:lang w:val="fr-CH"/>
-        </w:rPr>
-        <w:t>France Soir</w:t>
-      </w:r>
-      <w:r>
-        <w:rPr>
-          <w:lang w:val="fr-CH"/>
-        </w:rPr>
-        <w:t>, 18 octobre 2007.</w:t>
-      </w:r>
-    </w:p>
-    <w:p>
-      <w:pPr>
-        <w:rPr>
-          <w:rFonts w:cs="Times New Roman"/>
-          <w:color w:val="000000"/>
-          <w:lang w:val="fr-CH"/>
-        </w:rPr>
-      </w:pPr>
-    </w:p>
-    <w:p>
-      <w:pPr>
-        <w:rPr>
-          <w:rFonts w:cs="Times New Roman"/>
-          <w:color w:val="000000"/>
-          <w:lang w:val="en-US"/>
-        </w:rPr>
-      </w:pPr>
-      <w:r>
-        <w:rPr>
-          <w:rFonts w:cs="Times New Roman"/>
-          <w:color w:val="000000"/>
-          <w:lang w:val="en-US"/>
-        </w:rPr>
-        <w:t xml:space="preserve">PHIPPS, Keith, « The Invasion », </w:t>
-      </w:r>
-      <w:r>
-        <w:rPr>
-          <w:rFonts w:cs="Times New Roman"/>
-          <w:i/>
-          <w:color w:val="000000"/>
-          <w:lang w:val="en-US"/>
-        </w:rPr>
-        <w:t>The A.V. Club</w:t>
-      </w:r>
-      <w:r>
-        <w:rPr>
-          <w:rFonts w:cs="Times New Roman"/>
-          <w:color w:val="000000"/>
-          <w:lang w:val="en-US"/>
-        </w:rPr>
-        <w:t xml:space="preserve">, 17 </w:t>
-      </w:r>
-      <w:r>
-        <w:rPr>
-          <w:rFonts w:cs="Times New Roman"/>
-          <w:color w:val="000000"/>
-          <w:lang w:val="en-US"/>
-        </w:rPr>
-        <w:t xml:space="preserve">août </w:t>
-      </w:r>
-      <w:r>
-        <w:rPr>
-          <w:rFonts w:cs="Times New Roman"/>
-          <w:color w:val="000000"/>
-          <w:lang w:val="en-US"/>
-        </w:rPr>
-        <w:t>2007.</w:t>
-      </w:r>
-    </w:p>
-    <w:p>
-      <w:pPr>
-        <w:rPr>
-          <w:rFonts w:cs="Times New Roman"/>
-          <w:color w:val="000000"/>
-          <w:lang w:val="en-US"/>
-        </w:rPr>
-      </w:pPr>
-    </w:p>
-    <w:p>
-      <w:pPr>
-        <w:rPr>
-          <w:rFonts w:cs="Times New Roman"/>
-          <w:color w:val="000000"/>
-          <w:lang w:val="en-US"/>
-        </w:rPr>
-      </w:pPr>
-      <w:r>
-        <w:rPr>
-          <w:rFonts w:cs="Times New Roman"/>
-          <w:color w:val="000000"/>
-          <w:lang w:val="en-US"/>
-        </w:rPr>
-        <w:t xml:space="preserve">ROSENBAUM, Jonathan, « The Invasion », </w:t>
-      </w:r>
-      <w:r>
-        <w:rPr>
-          <w:rFonts w:cs="Times New Roman"/>
-          <w:i/>
-          <w:color w:val="000000"/>
-          <w:lang w:val="en-US"/>
-        </w:rPr>
-        <w:t>The Chicago Reader</w:t>
-      </w:r>
-      <w:r>
-        <w:rPr>
-          <w:rFonts w:cs="Times New Roman"/>
-          <w:color w:val="000000"/>
-          <w:lang w:val="en-US"/>
-        </w:rPr>
-        <w:t xml:space="preserve">, 16 </w:t>
-      </w:r>
-      <w:r>
-        <w:rPr>
-          <w:rFonts w:cs="Times New Roman"/>
-          <w:color w:val="000000"/>
-          <w:lang w:val="en-US"/>
-        </w:rPr>
-        <w:t xml:space="preserve">août </w:t>
-      </w:r>
-      <w:r>
-        <w:rPr>
-          <w:rFonts w:cs="Times New Roman"/>
-          <w:color w:val="000000"/>
-          <w:lang w:val="en-US"/>
-        </w:rPr>
-        <w:t>2007.</w:t>
-      </w:r>
-    </w:p>
-    <w:p>
-      <w:pPr>
-        <w:rPr>
-          <w:rFonts w:cs="Times New Roman"/>
-          <w:color w:val="000000"/>
-          <w:lang w:val="en-US"/>
-        </w:rPr>
-      </w:pPr>
-    </w:p>
-    <w:p>
-      <w:pPr>
-        <w:rPr>
-          <w:rFonts w:cs="Times New Roman"/>
-          <w:color w:val="000000"/>
-          <w:lang w:val="en-US"/>
-        </w:rPr>
-      </w:pPr>
-      <w:r>
-        <w:rPr>
-          <w:rFonts w:cs="Times New Roman"/>
-          <w:color w:val="000000"/>
-          <w:lang w:val="en-US"/>
-        </w:rPr>
-        <w:t xml:space="preserve">STEVENS, Dana, « Invasions of the Iraq War Metaphors », </w:t>
-      </w:r>
-      <w:r>
-        <w:rPr>
-          <w:rFonts w:cs="Times New Roman"/>
-          <w:i/>
-          <w:color w:val="000000"/>
-          <w:lang w:val="en-US"/>
-        </w:rPr>
-        <w:t>Slate</w:t>
-      </w:r>
-      <w:r>
-        <w:rPr>
-          <w:rFonts w:cs="Times New Roman"/>
-          <w:color w:val="000000"/>
-          <w:lang w:val="en-US"/>
-        </w:rPr>
-        <w:t xml:space="preserve">, 17 </w:t>
-      </w:r>
-      <w:r>
-        <w:rPr>
-          <w:rFonts w:cs="Times New Roman"/>
-          <w:color w:val="000000"/>
-          <w:lang w:val="en-US"/>
-        </w:rPr>
-        <w:t xml:space="preserve">août </w:t>
-      </w:r>
-      <w:r>
-        <w:rPr>
-          <w:rFonts w:cs="Times New Roman"/>
-          <w:color w:val="000000"/>
-          <w:lang w:val="en-US"/>
-        </w:rPr>
-        <w:t>2007.</w:t>
-      </w:r>
-    </w:p>
-    <w:p>
-      <w:pPr>
-        <w:rPr>
-          <w:rFonts w:cs="Times New Roman"/>
-          <w:color w:val="000000"/>
-          <w:lang w:val="en-US"/>
-        </w:rPr>
-      </w:pPr>
-    </w:p>
-    <w:p>
-      <w:pPr>
-        <w:rPr>
-          <w:rFonts w:cs="Times New Roman"/>
-          <w:color w:val="000000"/>
-          <w:lang w:val="fr-CH"/>
-        </w:rPr>
-      </w:pPr>
-      <w:r>
-        <w:rPr>
-          <w:rFonts w:cs="Times New Roman"/>
-          <w:color w:val="000000"/>
-          <w:lang w:val="fr-CH"/>
-        </w:rPr>
         <w:t xml:space="preserve">THORET, Jean-Baptiste, </w:t>
       </w:r>
       <w:r>
@@ -11850,7 +12008,7 @@
         <w:rStyle w:val="PageNumber"/>
         <w:noProof/>
       </w:rPr>
-      <w:t>vii</w:t>
+      <w:t>viii</w:t>
     </w:r>
     <w:r>
       <w:rPr>
@@ -13808,7 +13966,7 @@
 </file>
 
 <file path=customXml/itemProps1.xml><?xml version="1.0" encoding="utf-8"?>
-<ds:datastoreItem xmlns:ds="http://schemas.openxmlformats.org/officeDocument/2006/customXml" ds:itemID="{B6EEFAB2-ACC6-8949-B3CE-87CC595B8686}">
+<ds:datastoreItem xmlns:ds="http://schemas.openxmlformats.org/officeDocument/2006/customXml" ds:itemID="{BF185371-4D7D-4A40-B518-898073F572AF}">
   <ds:schemaRefs>
     <ds:schemaRef ds:uri="http://schemas.openxmlformats.org/officeDocument/2006/bibliography"/>
   </ds:schemaRefs>

</xml_diff>